<commit_message>
generate report in pusdiklat SPTJM & SKPH
</commit_message>
<xml_diff>
--- a/file/template/pusdiklat/execution/skph.docx
+++ b/file/template/pusdiklat/execution/skph.docx
@@ -1,6 +1,6 @@
 
 <file path=word/document.xml><?xml version="1.0" encoding="utf-8"?>
-<w:document xmlns:wpc="http://schemas.microsoft.com/office/word/2010/wordprocessingCanvas" xmlns:mc="http://schemas.openxmlformats.org/markup-compatibility/2006" xmlns:o="urn:schemas-microsoft-com:office:office" xmlns:r="http://schemas.openxmlformats.org/officeDocument/2006/relationships" xmlns:m="http://schemas.openxmlformats.org/officeDocument/2006/math" xmlns:v="urn:schemas-microsoft-com:vml" xmlns:wp14="http://schemas.microsoft.com/office/word/2010/wordprocessingDrawing" xmlns:wp="http://schemas.openxmlformats.org/drawingml/2006/wordprocessingDrawing" xmlns:w10="urn:schemas-microsoft-com:office:word" xmlns:w="http://schemas.openxmlformats.org/wordprocessingml/2006/main" xmlns:w14="http://schemas.microsoft.com/office/word/2010/wordml" xmlns:wpg="http://schemas.microsoft.com/office/word/2010/wordprocessingGroup" xmlns:wpi="http://schemas.microsoft.com/office/word/2010/wordprocessingInk" xmlns:wne="http://schemas.microsoft.com/office/word/2006/wordml" xmlns:wps="http://schemas.microsoft.com/office/word/2010/wordprocessingShape" mc:Ignorable="w14 wp14">
+<w:document xmlns:wpc="http://schemas.microsoft.com/office/word/2010/wordprocessingCanvas" xmlns:mc="http://schemas.openxmlformats.org/markup-compatibility/2006" xmlns:o="urn:schemas-microsoft-com:office:office" xmlns:r="http://schemas.openxmlformats.org/officeDocument/2006/relationships" xmlns:m="http://schemas.openxmlformats.org/officeDocument/2006/math" xmlns:v="urn:schemas-microsoft-com:vml" xmlns:wp14="http://schemas.microsoft.com/office/word/2010/wordprocessingDrawing" xmlns:wp="http://schemas.openxmlformats.org/drawingml/2006/wordprocessingDrawing" xmlns:w10="urn:schemas-microsoft-com:office:word" xmlns:w="http://schemas.openxmlformats.org/wordprocessingml/2006/main" xmlns:w14="http://schemas.microsoft.com/office/word/2010/wordml" xmlns:w15="http://schemas.microsoft.com/office/word/2012/wordml" xmlns:wpg="http://schemas.microsoft.com/office/word/2010/wordprocessingGroup" xmlns:wpi="http://schemas.microsoft.com/office/word/2010/wordprocessingInk" xmlns:wne="http://schemas.microsoft.com/office/word/2006/wordml" xmlns:wps="http://schemas.microsoft.com/office/word/2010/wordprocessingShape" mc:Ignorable="w14 w15 wp14">
   <w:body>
     <w:p>
       <w:pPr>
@@ -48,7 +48,6 @@
               <w:rPr>
                 <w:rFonts w:ascii="Arial" w:hAnsi="Arial" w:cs="Arial"/>
                 <w:noProof/>
-                <w:lang w:val="en-GB" w:eastAsia="en-GB"/>
               </w:rPr>
               <w:drawing>
                 <wp:inline distT="0" distB="0" distL="0" distR="0" wp14:anchorId="68BCE9AB" wp14:editId="325D421A">
@@ -68,7 +67,7 @@
                           </pic:cNvPicPr>
                         </pic:nvPicPr>
                         <pic:blipFill>
-                          <a:blip r:embed="rId9" cstate="print">
+                          <a:blip r:embed="rId8" cstate="print">
                             <a:grayscl/>
                             <a:biLevel thresh="50000"/>
                           </a:blip>
@@ -165,7 +164,24 @@
                 <w:b/>
                 <w:bCs/>
               </w:rPr>
-              <w:t>PUSDIKLAT KEUANGAN UMUM</w:t>
+              <w:t>[onshow.</w:t>
+            </w:r>
+            <w:r>
+              <w:rPr>
+                <w:rFonts w:ascii="Arial" w:hAnsi="Arial" w:cs="Arial"/>
+                <w:b/>
+                <w:bCs/>
+                <w:lang w:val="id-ID"/>
+              </w:rPr>
+              <w:t>name_satker</w:t>
+            </w:r>
+            <w:r>
+              <w:rPr>
+                <w:rFonts w:ascii="Arial" w:hAnsi="Arial" w:cs="Arial"/>
+                <w:b/>
+                <w:bCs/>
+              </w:rPr>
+              <w:t>;noerr]</w:t>
             </w:r>
           </w:p>
           <w:p>
@@ -233,7 +249,7 @@
                 <w:sz w:val="14"/>
                 <w:lang w:val="sv-SE"/>
               </w:rPr>
-              <w:t>JALAN PANCORAN TIMUR II</w:t>
+              <w:t>[onshow.</w:t>
             </w:r>
             <w:r>
               <w:rPr>
@@ -242,7 +258,18 @@
                 <w:sz w:val="14"/>
                 <w:lang w:val="id-ID"/>
               </w:rPr>
-              <w:t xml:space="preserve"> NO 1 PANCORAN </w:t>
+              <w:t>address</w:t>
+            </w:r>
+            <w:bookmarkStart w:id="0" w:name="_GoBack"/>
+            <w:bookmarkEnd w:id="0"/>
+            <w:r>
+              <w:rPr>
+                <w:b/>
+                <w:bCs/>
+                <w:sz w:val="14"/>
+                <w:lang w:val="id-ID"/>
+              </w:rPr>
+              <w:t>_satker</w:t>
             </w:r>
             <w:r>
               <w:rPr>
@@ -251,7 +278,7 @@
                 <w:sz w:val="14"/>
                 <w:lang w:val="sv-SE"/>
               </w:rPr>
-              <w:t>JAKARTA SELATAN</w:t>
+              <w:t>;noerr]</w:t>
             </w:r>
           </w:p>
           <w:p>
@@ -278,15 +305,51 @@
                 <w:b/>
                 <w:bCs/>
                 <w:sz w:val="14"/>
-                <w:lang w:val="id-ID"/>
-              </w:rPr>
-              <w:t xml:space="preserve">(021) 7996109 </w:t>
+                <w:lang w:val="sv-SE"/>
+              </w:rPr>
+              <w:t>[onshow.</w:t>
             </w:r>
             <w:r>
               <w:rPr>
                 <w:b/>
                 <w:bCs/>
                 <w:sz w:val="14"/>
+                <w:lang w:val="id-ID"/>
+              </w:rPr>
+              <w:t>phone</w:t>
+            </w:r>
+            <w:r>
+              <w:rPr>
+                <w:b/>
+                <w:bCs/>
+                <w:sz w:val="14"/>
+                <w:lang w:val="id-ID"/>
+              </w:rPr>
+              <w:t>_satker</w:t>
+            </w:r>
+            <w:r>
+              <w:rPr>
+                <w:b/>
+                <w:bCs/>
+                <w:sz w:val="14"/>
+                <w:lang w:val="sv-SE"/>
+              </w:rPr>
+              <w:t>;noerr]</w:t>
+            </w:r>
+            <w:r>
+              <w:rPr>
+                <w:b/>
+                <w:bCs/>
+                <w:sz w:val="14"/>
+                <w:lang w:val="id-ID"/>
+              </w:rPr>
+              <w:t xml:space="preserve"> </w:t>
+            </w:r>
+            <w:r>
+              <w:rPr>
+                <w:b/>
+                <w:bCs/>
+                <w:sz w:val="14"/>
               </w:rPr>
               <w:t xml:space="preserve">FAXIMILE: </w:t>
             </w:r>
@@ -295,9 +358,9 @@
                 <w:b/>
                 <w:bCs/>
                 <w:sz w:val="14"/>
-                <w:lang w:val="id-ID"/>
-              </w:rPr>
-              <w:t>(021) 7996109 WEBSITE</w:t>
+                <w:lang w:val="sv-SE"/>
+              </w:rPr>
+              <w:t>[onshow.</w:t>
             </w:r>
             <w:r>
               <w:rPr>
@@ -306,7 +369,79 @@
                 <w:sz w:val="14"/>
                 <w:lang w:val="id-ID"/>
               </w:rPr>
-              <w:t>: www.bppk.depkeu.go.id</w:t>
+              <w:t>fax</w:t>
+            </w:r>
+            <w:r>
+              <w:rPr>
+                <w:b/>
+                <w:bCs/>
+                <w:sz w:val="14"/>
+                <w:lang w:val="id-ID"/>
+              </w:rPr>
+              <w:t>_satker</w:t>
+            </w:r>
+            <w:r>
+              <w:rPr>
+                <w:b/>
+                <w:bCs/>
+                <w:sz w:val="14"/>
+                <w:lang w:val="sv-SE"/>
+              </w:rPr>
+              <w:t>;noerr]</w:t>
+            </w:r>
+            <w:r>
+              <w:rPr>
+                <w:b/>
+                <w:bCs/>
+                <w:sz w:val="14"/>
+                <w:lang w:val="id-ID"/>
+              </w:rPr>
+              <w:t xml:space="preserve"> WEBSITE</w:t>
+            </w:r>
+            <w:r>
+              <w:rPr>
+                <w:b/>
+                <w:bCs/>
+                <w:sz w:val="14"/>
+                <w:lang w:val="id-ID"/>
+              </w:rPr>
+              <w:t xml:space="preserve">: </w:t>
+            </w:r>
+            <w:r>
+              <w:rPr>
+                <w:b/>
+                <w:bCs/>
+                <w:sz w:val="14"/>
+                <w:lang w:val="sv-SE"/>
+              </w:rPr>
+              <w:t>[onshow.</w:t>
+            </w:r>
+            <w:r>
+              <w:rPr>
+                <w:b/>
+                <w:bCs/>
+                <w:sz w:val="14"/>
+                <w:lang w:val="id-ID"/>
+              </w:rPr>
+              <w:t>web</w:t>
+            </w:r>
+            <w:r>
+              <w:rPr>
+                <w:b/>
+                <w:bCs/>
+                <w:sz w:val="14"/>
+                <w:lang w:val="id-ID"/>
+              </w:rPr>
+              <w:t>_satker</w:t>
+            </w:r>
+            <w:r>
+              <w:rPr>
+                <w:b/>
+                <w:bCs/>
+                <w:sz w:val="14"/>
+                <w:lang w:val="sv-SE"/>
+              </w:rPr>
+              <w:t>;noerr]</w:t>
             </w:r>
           </w:p>
         </w:tc>
@@ -601,7 +736,16 @@
                 <w:szCs w:val="22"/>
                 <w:lang w:val="id-ID"/>
               </w:rPr>
-              <w:t>_trainer</w:t>
+              <w:t>_</w:t>
+            </w:r>
+            <w:r>
+              <w:rPr>
+                <w:rFonts w:ascii="Arial" w:hAnsi="Arial" w:cs="Arial"/>
+                <w:bCs/>
+                <w:szCs w:val="22"/>
+                <w:lang w:val="id-ID"/>
+              </w:rPr>
+              <w:t>trainer</w:t>
             </w:r>
             <w:r>
               <w:rPr>
@@ -700,7 +844,16 @@
                 <w:szCs w:val="22"/>
                 <w:lang w:val="id-ID"/>
               </w:rPr>
-              <w:t>_trainer</w:t>
+              <w:t>_</w:t>
+            </w:r>
+            <w:r>
+              <w:rPr>
+                <w:rFonts w:ascii="Arial" w:hAnsi="Arial" w:cs="Arial"/>
+                <w:bCs/>
+                <w:szCs w:val="22"/>
+                <w:lang w:val="id-ID"/>
+              </w:rPr>
+              <w:t>trainer</w:t>
             </w:r>
             <w:r>
               <w:rPr>
@@ -847,7 +1000,7 @@
                 <w:szCs w:val="22"/>
                 <w:lang w:val="id-ID"/>
               </w:rPr>
-              <w:t>name_</w:t>
+              <w:t>name</w:t>
             </w:r>
             <w:r>
               <w:rPr>
@@ -856,7 +1009,7 @@
                 <w:szCs w:val="22"/>
                 <w:lang w:val="id-ID"/>
               </w:rPr>
-              <w:t>admin</w:t>
+              <w:t>_employee</w:t>
             </w:r>
             <w:r>
               <w:rPr>
@@ -946,7 +1099,7 @@
                 <w:szCs w:val="22"/>
                 <w:lang w:val="id-ID"/>
               </w:rPr>
-              <w:t>job_</w:t>
+              <w:t>job</w:t>
             </w:r>
             <w:r>
               <w:rPr>
@@ -955,7 +1108,16 @@
                 <w:szCs w:val="22"/>
                 <w:lang w:val="id-ID"/>
               </w:rPr>
-              <w:t>admin</w:t>
+              <w:t>_</w:t>
+            </w:r>
+            <w:r>
+              <w:rPr>
+                <w:rFonts w:ascii="Arial" w:hAnsi="Arial" w:cs="Arial"/>
+                <w:bCs/>
+                <w:szCs w:val="22"/>
+                <w:lang w:val="id-ID"/>
+              </w:rPr>
+              <w:t>employee</w:t>
             </w:r>
             <w:r>
               <w:rPr>
@@ -1045,19 +1207,8 @@
                 <w:szCs w:val="22"/>
                 <w:lang w:val="id-ID"/>
               </w:rPr>
-              <w:t>address_</w:t>
-            </w:r>
-            <w:r>
-              <w:rPr>
-                <w:rFonts w:ascii="Arial" w:hAnsi="Arial" w:cs="Arial"/>
-                <w:bCs/>
-                <w:szCs w:val="22"/>
-                <w:lang w:val="id-ID"/>
-              </w:rPr>
-              <w:t>admin</w:t>
-            </w:r>
-            <w:bookmarkStart w:id="0" w:name="_GoBack"/>
-            <w:bookmarkEnd w:id="0"/>
+              <w:t>address_employee</w:t>
+            </w:r>
             <w:r>
               <w:rPr>
                 <w:rFonts w:ascii="Arial" w:hAnsi="Arial" w:cs="Arial"/>
@@ -1331,9 +1482,9 @@
         <w:tblLook w:val="04A0" w:firstRow="1" w:lastRow="0" w:firstColumn="1" w:lastColumn="0" w:noHBand="0" w:noVBand="1"/>
       </w:tblPr>
       <w:tblGrid>
-        <w:gridCol w:w="3081"/>
-        <w:gridCol w:w="3082"/>
-        <w:gridCol w:w="3082"/>
+        <w:gridCol w:w="3359"/>
+        <w:gridCol w:w="2809"/>
+        <w:gridCol w:w="3077"/>
       </w:tblGrid>
       <w:tr>
         <w:tc>
@@ -1603,34 +1754,7 @@
                 <w:szCs w:val="22"/>
                 <w:lang w:val="id-ID"/>
               </w:rPr>
-              <w:t>[onshow.</w:t>
-            </w:r>
-            <w:r>
-              <w:rPr>
-                <w:rFonts w:ascii="Arial" w:hAnsi="Arial" w:cs="Arial"/>
-                <w:bCs/>
-                <w:szCs w:val="22"/>
-                <w:lang w:val="id-ID"/>
-              </w:rPr>
-              <w:t>name_</w:t>
-            </w:r>
-            <w:r>
-              <w:rPr>
-                <w:rFonts w:ascii="Arial" w:hAnsi="Arial" w:cs="Arial"/>
-                <w:bCs/>
-                <w:szCs w:val="22"/>
-                <w:lang w:val="id-ID"/>
-              </w:rPr>
-              <w:t>admin</w:t>
-            </w:r>
-            <w:r>
-              <w:rPr>
-                <w:rFonts w:ascii="Arial" w:hAnsi="Arial" w:cs="Arial"/>
-                <w:bCs/>
-                <w:szCs w:val="22"/>
-                <w:lang w:val="id-ID"/>
-              </w:rPr>
-              <w:t>;noerr]</w:t>
+              <w:t>[onshow.name_employee;noerr]</w:t>
             </w:r>
           </w:p>
           <w:p>
@@ -1675,16 +1799,7 @@
                 <w:szCs w:val="22"/>
                 <w:lang w:val="id-ID"/>
               </w:rPr>
-              <w:t>_</w:t>
-            </w:r>
-            <w:r>
-              <w:rPr>
-                <w:rFonts w:ascii="Arial" w:hAnsi="Arial" w:cs="Arial"/>
-                <w:bCs/>
-                <w:szCs w:val="22"/>
-                <w:lang w:val="id-ID"/>
-              </w:rPr>
-              <w:t>admin</w:t>
+              <w:t>_employee</w:t>
             </w:r>
             <w:r>
               <w:rPr>
@@ -1849,7 +1964,7 @@
 </file>
 
 <file path=word/endnotes.xml><?xml version="1.0" encoding="utf-8"?>
-<w:endnotes xmlns:wpc="http://schemas.microsoft.com/office/word/2010/wordprocessingCanvas" xmlns:mc="http://schemas.openxmlformats.org/markup-compatibility/2006" xmlns:o="urn:schemas-microsoft-com:office:office" xmlns:r="http://schemas.openxmlformats.org/officeDocument/2006/relationships" xmlns:m="http://schemas.openxmlformats.org/officeDocument/2006/math" xmlns:v="urn:schemas-microsoft-com:vml" xmlns:wp14="http://schemas.microsoft.com/office/word/2010/wordprocessingDrawing" xmlns:wp="http://schemas.openxmlformats.org/drawingml/2006/wordprocessingDrawing" xmlns:w10="urn:schemas-microsoft-com:office:word" xmlns:w="http://schemas.openxmlformats.org/wordprocessingml/2006/main" xmlns:w14="http://schemas.microsoft.com/office/word/2010/wordml" xmlns:wpg="http://schemas.microsoft.com/office/word/2010/wordprocessingGroup" xmlns:wpi="http://schemas.microsoft.com/office/word/2010/wordprocessingInk" xmlns:wne="http://schemas.microsoft.com/office/word/2006/wordml" xmlns:wps="http://schemas.microsoft.com/office/word/2010/wordprocessingShape" mc:Ignorable="w14 wp14">
+<w:endnotes xmlns:wpc="http://schemas.microsoft.com/office/word/2010/wordprocessingCanvas" xmlns:mc="http://schemas.openxmlformats.org/markup-compatibility/2006" xmlns:o="urn:schemas-microsoft-com:office:office" xmlns:r="http://schemas.openxmlformats.org/officeDocument/2006/relationships" xmlns:m="http://schemas.openxmlformats.org/officeDocument/2006/math" xmlns:v="urn:schemas-microsoft-com:vml" xmlns:wp14="http://schemas.microsoft.com/office/word/2010/wordprocessingDrawing" xmlns:wp="http://schemas.openxmlformats.org/drawingml/2006/wordprocessingDrawing" xmlns:w10="urn:schemas-microsoft-com:office:word" xmlns:w="http://schemas.openxmlformats.org/wordprocessingml/2006/main" xmlns:w14="http://schemas.microsoft.com/office/word/2010/wordml" xmlns:w15="http://schemas.microsoft.com/office/word/2012/wordml" xmlns:wpg="http://schemas.microsoft.com/office/word/2010/wordprocessingGroup" xmlns:wpi="http://schemas.microsoft.com/office/word/2010/wordprocessingInk" xmlns:wne="http://schemas.microsoft.com/office/word/2006/wordml" xmlns:wps="http://schemas.microsoft.com/office/word/2010/wordprocessingShape" mc:Ignorable="w14 w15 wp14">
   <w:endnote w:type="separator" w:id="-1">
     <w:p>
       <w:r>
@@ -1868,7 +1983,7 @@
 </file>
 
 <file path=word/footnotes.xml><?xml version="1.0" encoding="utf-8"?>
-<w:footnotes xmlns:wpc="http://schemas.microsoft.com/office/word/2010/wordprocessingCanvas" xmlns:mc="http://schemas.openxmlformats.org/markup-compatibility/2006" xmlns:o="urn:schemas-microsoft-com:office:office" xmlns:r="http://schemas.openxmlformats.org/officeDocument/2006/relationships" xmlns:m="http://schemas.openxmlformats.org/officeDocument/2006/math" xmlns:v="urn:schemas-microsoft-com:vml" xmlns:wp14="http://schemas.microsoft.com/office/word/2010/wordprocessingDrawing" xmlns:wp="http://schemas.openxmlformats.org/drawingml/2006/wordprocessingDrawing" xmlns:w10="urn:schemas-microsoft-com:office:word" xmlns:w="http://schemas.openxmlformats.org/wordprocessingml/2006/main" xmlns:w14="http://schemas.microsoft.com/office/word/2010/wordml" xmlns:wpg="http://schemas.microsoft.com/office/word/2010/wordprocessingGroup" xmlns:wpi="http://schemas.microsoft.com/office/word/2010/wordprocessingInk" xmlns:wne="http://schemas.microsoft.com/office/word/2006/wordml" xmlns:wps="http://schemas.microsoft.com/office/word/2010/wordprocessingShape" mc:Ignorable="w14 wp14">
+<w:footnotes xmlns:wpc="http://schemas.microsoft.com/office/word/2010/wordprocessingCanvas" xmlns:mc="http://schemas.openxmlformats.org/markup-compatibility/2006" xmlns:o="urn:schemas-microsoft-com:office:office" xmlns:r="http://schemas.openxmlformats.org/officeDocument/2006/relationships" xmlns:m="http://schemas.openxmlformats.org/officeDocument/2006/math" xmlns:v="urn:schemas-microsoft-com:vml" xmlns:wp14="http://schemas.microsoft.com/office/word/2010/wordprocessingDrawing" xmlns:wp="http://schemas.openxmlformats.org/drawingml/2006/wordprocessingDrawing" xmlns:w10="urn:schemas-microsoft-com:office:word" xmlns:w="http://schemas.openxmlformats.org/wordprocessingml/2006/main" xmlns:w14="http://schemas.microsoft.com/office/word/2010/wordml" xmlns:w15="http://schemas.microsoft.com/office/word/2012/wordml" xmlns:wpg="http://schemas.microsoft.com/office/word/2010/wordprocessingGroup" xmlns:wpi="http://schemas.microsoft.com/office/word/2010/wordprocessingInk" xmlns:wne="http://schemas.microsoft.com/office/word/2006/wordml" xmlns:wps="http://schemas.microsoft.com/office/word/2010/wordprocessingShape" mc:Ignorable="w14 w15 wp14">
   <w:footnote w:type="separator" w:id="-1">
     <w:p>
       <w:r>
@@ -1887,7 +2002,7 @@
 </file>
 
 <file path=word/numbering.xml><?xml version="1.0" encoding="utf-8"?>
-<w:numbering xmlns:wpc="http://schemas.microsoft.com/office/word/2010/wordprocessingCanvas" xmlns:mc="http://schemas.openxmlformats.org/markup-compatibility/2006" xmlns:o="urn:schemas-microsoft-com:office:office" xmlns:r="http://schemas.openxmlformats.org/officeDocument/2006/relationships" xmlns:m="http://schemas.openxmlformats.org/officeDocument/2006/math" xmlns:v="urn:schemas-microsoft-com:vml" xmlns:wp14="http://schemas.microsoft.com/office/word/2010/wordprocessingDrawing" xmlns:wp="http://schemas.openxmlformats.org/drawingml/2006/wordprocessingDrawing" xmlns:w10="urn:schemas-microsoft-com:office:word" xmlns:w="http://schemas.openxmlformats.org/wordprocessingml/2006/main" xmlns:w14="http://schemas.microsoft.com/office/word/2010/wordml" xmlns:wpg="http://schemas.microsoft.com/office/word/2010/wordprocessingGroup" xmlns:wpi="http://schemas.microsoft.com/office/word/2010/wordprocessingInk" xmlns:wne="http://schemas.microsoft.com/office/word/2006/wordml" xmlns:wps="http://schemas.microsoft.com/office/word/2010/wordprocessingShape" mc:Ignorable="w14 wp14">
+<w:numbering xmlns:wpc="http://schemas.microsoft.com/office/word/2010/wordprocessingCanvas" xmlns:mc="http://schemas.openxmlformats.org/markup-compatibility/2006" xmlns:o="urn:schemas-microsoft-com:office:office" xmlns:r="http://schemas.openxmlformats.org/officeDocument/2006/relationships" xmlns:m="http://schemas.openxmlformats.org/officeDocument/2006/math" xmlns:v="urn:schemas-microsoft-com:vml" xmlns:wp14="http://schemas.microsoft.com/office/word/2010/wordprocessingDrawing" xmlns:wp="http://schemas.openxmlformats.org/drawingml/2006/wordprocessingDrawing" xmlns:w10="urn:schemas-microsoft-com:office:word" xmlns:w="http://schemas.openxmlformats.org/wordprocessingml/2006/main" xmlns:w14="http://schemas.microsoft.com/office/word/2010/wordml" xmlns:w15="http://schemas.microsoft.com/office/word/2012/wordml" xmlns:wpg="http://schemas.microsoft.com/office/word/2010/wordprocessingGroup" xmlns:wpi="http://schemas.microsoft.com/office/word/2010/wordprocessingInk" xmlns:wne="http://schemas.microsoft.com/office/word/2006/wordml" xmlns:wps="http://schemas.microsoft.com/office/word/2010/wordprocessingShape" mc:Ignorable="w14 w15 wp14">
   <w:abstractNum w:abstractNumId="0">
     <w:nsid w:val="02577ECE"/>
     <w:multiLevelType w:val="hybridMultilevel"/>
@@ -3637,7 +3752,7 @@
 </file>
 
 <file path=word/styles.xml><?xml version="1.0" encoding="utf-8"?>
-<w:styles xmlns:mc="http://schemas.openxmlformats.org/markup-compatibility/2006" xmlns:r="http://schemas.openxmlformats.org/officeDocument/2006/relationships" xmlns:w="http://schemas.openxmlformats.org/wordprocessingml/2006/main" xmlns:w14="http://schemas.microsoft.com/office/word/2010/wordml" mc:Ignorable="w14">
+<w:styles xmlns:mc="http://schemas.openxmlformats.org/markup-compatibility/2006" xmlns:r="http://schemas.openxmlformats.org/officeDocument/2006/relationships" xmlns:w="http://schemas.openxmlformats.org/wordprocessingml/2006/main" xmlns:w14="http://schemas.microsoft.com/office/word/2010/wordml" xmlns:w15="http://schemas.microsoft.com/office/word/2012/wordml" mc:Ignorable="w14 w15">
   <w:docDefaults>
     <w:rPrDefault>
       <w:rPr>
@@ -3647,717 +3762,378 @@
     </w:rPrDefault>
     <w:pPrDefault/>
   </w:docDefaults>
-  <w:latentStyles w:defLockedState="0" w:defUIPriority="99" w:defSemiHidden="1" w:defUnhideWhenUsed="1" w:defQFormat="0" w:count="267">
-    <w:lsdException w:name="Normal" w:semiHidden="0" w:uiPriority="0" w:unhideWhenUsed="0" w:qFormat="1"/>
-    <w:lsdException w:name="heading 1" w:semiHidden="0" w:uiPriority="0" w:unhideWhenUsed="0" w:qFormat="1"/>
-    <w:lsdException w:name="heading 2" w:uiPriority="0" w:qFormat="1"/>
-    <w:lsdException w:name="heading 3" w:uiPriority="0" w:qFormat="1"/>
-    <w:lsdException w:name="heading 4" w:uiPriority="0" w:qFormat="1"/>
-    <w:lsdException w:name="heading 5" w:uiPriority="0" w:qFormat="1"/>
-    <w:lsdException w:name="heading 6" w:uiPriority="0" w:qFormat="1"/>
-    <w:lsdException w:name="heading 7" w:uiPriority="0" w:qFormat="1"/>
-    <w:lsdException w:name="heading 8" w:uiPriority="0" w:qFormat="1"/>
-    <w:lsdException w:name="heading 9" w:uiPriority="0" w:qFormat="1"/>
-    <w:lsdException w:name="toc 1" w:uiPriority="39"/>
-    <w:lsdException w:name="toc 2" w:uiPriority="39"/>
-    <w:lsdException w:name="toc 3" w:uiPriority="39"/>
-    <w:lsdException w:name="toc 4" w:uiPriority="39"/>
-    <w:lsdException w:name="toc 5" w:uiPriority="39"/>
-    <w:lsdException w:name="toc 6" w:uiPriority="39"/>
-    <w:lsdException w:name="toc 7" w:uiPriority="39"/>
-    <w:lsdException w:name="toc 8" w:uiPriority="39"/>
-    <w:lsdException w:name="toc 9" w:uiPriority="39"/>
-    <w:lsdException w:name="caption" w:uiPriority="0" w:qFormat="1"/>
-    <w:lsdException w:name="Title" w:semiHidden="0" w:uiPriority="0" w:unhideWhenUsed="0" w:qFormat="1"/>
-    <w:lsdException w:name="Default Paragraph Font" w:uiPriority="1"/>
-    <w:lsdException w:name="Body Text" w:uiPriority="0"/>
-    <w:lsdException w:name="Subtitle" w:semiHidden="0" w:uiPriority="0" w:unhideWhenUsed="0" w:qFormat="1"/>
-    <w:lsdException w:name="Strong" w:semiHidden="0" w:uiPriority="0" w:unhideWhenUsed="0" w:qFormat="1"/>
-    <w:lsdException w:name="Emphasis" w:semiHidden="0" w:uiPriority="0" w:unhideWhenUsed="0" w:qFormat="1"/>
-    <w:lsdException w:name="Table Grid" w:semiHidden="0" w:uiPriority="59" w:unhideWhenUsed="0"/>
-    <w:lsdException w:name="Placeholder Text" w:unhideWhenUsed="0"/>
-    <w:lsdException w:name="No Spacing" w:semiHidden="0" w:uiPriority="1" w:unhideWhenUsed="0" w:qFormat="1"/>
-    <w:lsdException w:name="Light Shading" w:semiHidden="0" w:uiPriority="60" w:unhideWhenUsed="0"/>
-    <w:lsdException w:name="Light List" w:semiHidden="0" w:uiPriority="61" w:unhideWhenUsed="0"/>
-    <w:lsdException w:name="Light Grid" w:semiHidden="0" w:uiPriority="62" w:unhideWhenUsed="0"/>
-    <w:lsdException w:name="Medium Shading 1" w:semiHidden="0" w:uiPriority="63" w:unhideWhenUsed="0"/>
-    <w:lsdException w:name="Medium Shading 2" w:semiHidden="0" w:uiPriority="64" w:unhideWhenUsed="0"/>
-    <w:lsdException w:name="Medium List 1" w:semiHidden="0" w:uiPriority="65" w:unhideWhenUsed="0"/>
-    <w:lsdException w:name="Medium List 2" w:semiHidden="0" w:uiPriority="66" w:unhideWhenUsed="0"/>
-    <w:lsdException w:name="Medium Grid 1" w:semiHidden="0" w:uiPriority="67" w:unhideWhenUsed="0"/>
-    <w:lsdException w:name="Medium Grid 2" w:semiHidden="0" w:uiPriority="68" w:unhideWhenUsed="0"/>
-    <w:lsdException w:name="Medium Grid 3" w:semiHidden="0" w:uiPriority="69" w:unhideWhenUsed="0"/>
-    <w:lsdException w:name="Dark List" w:semiHidden="0" w:uiPriority="70" w:unhideWhenUsed="0"/>
-    <w:lsdException w:name="Colorful Shading" w:semiHidden="0" w:uiPriority="71" w:unhideWhenUsed="0"/>
-    <w:lsdException w:name="Colorful List" w:semiHidden="0" w:uiPriority="72" w:unhideWhenUsed="0"/>
-    <w:lsdException w:name="Colorful Grid" w:semiHidden="0" w:uiPriority="73" w:unhideWhenUsed="0"/>
-    <w:lsdException w:name="Light Shading Accent 1" w:semiHidden="0" w:uiPriority="60" w:unhideWhenUsed="0"/>
-    <w:lsdException w:name="Light List Accent 1" w:semiHidden="0" w:uiPriority="61" w:unhideWhenUsed="0"/>
-    <w:lsdException w:name="Light Grid Accent 1" w:semiHidden="0" w:uiPriority="62" w:unhideWhenUsed="0"/>
-    <w:lsdException w:name="Medium Shading 1 Accent 1" w:semiHidden="0" w:uiPriority="63" w:unhideWhenUsed="0"/>
-    <w:lsdException w:name="Medium Shading 2 Accent 1" w:semiHidden="0" w:uiPriority="64" w:unhideWhenUsed="0"/>
-    <w:lsdException w:name="Medium List 1 Accent 1" w:semiHidden="0" w:uiPriority="65" w:unhideWhenUsed="0"/>
-    <w:lsdException w:name="Revision" w:unhideWhenUsed="0"/>
-    <w:lsdException w:name="List Paragraph" w:semiHidden="0" w:uiPriority="34" w:unhideWhenUsed="0" w:qFormat="1"/>
-    <w:lsdException w:name="Quote" w:semiHidden="0" w:uiPriority="29" w:unhideWhenUsed="0" w:qFormat="1"/>
-    <w:lsdException w:name="Intense Quote" w:semiHidden="0" w:uiPriority="30" w:unhideWhenUsed="0" w:qFormat="1"/>
-    <w:lsdException w:name="Medium List 2 Accent 1" w:semiHidden="0" w:uiPriority="66" w:unhideWhenUsed="0"/>
-    <w:lsdException w:name="Medium Grid 1 Accent 1" w:semiHidden="0" w:uiPriority="67" w:unhideWhenUsed="0"/>
-    <w:lsdException w:name="Medium Grid 2 Accent 1" w:semiHidden="0" w:uiPriority="68" w:unhideWhenUsed="0"/>
-    <w:lsdException w:name="Medium Grid 3 Accent 1" w:semiHidden="0" w:uiPriority="69" w:unhideWhenUsed="0"/>
-    <w:lsdException w:name="Dark List Accent 1" w:semiHidden="0" w:uiPriority="70" w:unhideWhenUsed="0"/>
-    <w:lsdException w:name="Colorful Shading Accent 1" w:semiHidden="0" w:uiPriority="71" w:unhideWhenUsed="0"/>
-    <w:lsdException w:name="Colorful List Accent 1" w:semiHidden="0" w:uiPriority="72" w:unhideWhenUsed="0"/>
-    <w:lsdException w:name="Colorful Grid Accent 1" w:semiHidden="0" w:uiPriority="73" w:unhideWhenUsed="0"/>
-    <w:lsdException w:name="Light Shading Accent 2" w:semiHidden="0" w:uiPriority="60" w:unhideWhenUsed="0"/>
-    <w:lsdException w:name="Light List Accent 2" w:semiHidden="0" w:uiPriority="61" w:unhideWhenUsed="0"/>
-    <w:lsdException w:name="Light Grid Accent 2" w:semiHidden="0" w:uiPriority="62" w:unhideWhenUsed="0"/>
-    <w:lsdException w:name="Medium Shading 1 Accent 2" w:semiHidden="0" w:uiPriority="63" w:unhideWhenUsed="0"/>
-    <w:lsdException w:name="Medium Shading 2 Accent 2" w:semiHidden="0" w:uiPriority="64" w:unhideWhenUsed="0"/>
-    <w:lsdException w:name="Medium List 1 Accent 2" w:semiHidden="0" w:uiPriority="65" w:unhideWhenUsed="0"/>
-    <w:lsdException w:name="Medium List 2 Accent 2" w:semiHidden="0" w:uiPriority="66" w:unhideWhenUsed="0"/>
-    <w:lsdException w:name="Medium Grid 1 Accent 2" w:semiHidden="0" w:uiPriority="67" w:unhideWhenUsed="0"/>
-    <w:lsdException w:name="Medium Grid 2 Accent 2" w:semiHidden="0" w:uiPriority="68" w:unhideWhenUsed="0"/>
-    <w:lsdException w:name="Medium Grid 3 Accent 2" w:semiHidden="0" w:uiPriority="69" w:unhideWhenUsed="0"/>
-    <w:lsdException w:name="Dark List Accent 2" w:semiHidden="0" w:uiPriority="70" w:unhideWhenUsed="0"/>
-    <w:lsdException w:name="Colorful Shading Accent 2" w:semiHidden="0" w:uiPriority="71" w:unhideWhenUsed="0"/>
-    <w:lsdException w:name="Colorful List Accent 2" w:semiHidden="0" w:uiPriority="72" w:unhideWhenUsed="0"/>
-    <w:lsdException w:name="Colorful Grid Accent 2" w:semiHidden="0" w:uiPriority="73" w:unhideWhenUsed="0"/>
-    <w:lsdException w:name="Light Shading Accent 3" w:semiHidden="0" w:uiPriority="60" w:unhideWhenUsed="0"/>
-    <w:lsdException w:name="Light List Accent 3" w:semiHidden="0" w:uiPriority="61" w:unhideWhenUsed="0"/>
-    <w:lsdException w:name="Light Grid Accent 3" w:semiHidden="0" w:uiPriority="62" w:unhideWhenUsed="0"/>
-    <w:lsdException w:name="Medium Shading 1 Accent 3" w:semiHidden="0" w:uiPriority="63" w:unhideWhenUsed="0"/>
-    <w:lsdException w:name="Medium Shading 2 Accent 3" w:semiHidden="0" w:uiPriority="64" w:unhideWhenUsed="0"/>
-    <w:lsdException w:name="Medium List 1 Accent 3" w:semiHidden="0" w:uiPriority="65" w:unhideWhenUsed="0"/>
-    <w:lsdException w:name="Medium List 2 Accent 3" w:semiHidden="0" w:uiPriority="66" w:unhideWhenUsed="0"/>
-    <w:lsdException w:name="Medium Grid 1 Accent 3" w:semiHidden="0" w:uiPriority="67" w:unhideWhenUsed="0"/>
-    <w:lsdException w:name="Medium Grid 2 Accent 3" w:semiHidden="0" w:uiPriority="68" w:unhideWhenUsed="0"/>
-    <w:lsdException w:name="Medium Grid 3 Accent 3" w:semiHidden="0" w:uiPriority="69" w:unhideWhenUsed="0"/>
-    <w:lsdException w:name="Dark List Accent 3" w:semiHidden="0" w:uiPriority="70" w:unhideWhenUsed="0"/>
-    <w:lsdException w:name="Colorful Shading Accent 3" w:semiHidden="0" w:uiPriority="71" w:unhideWhenUsed="0"/>
-    <w:lsdException w:name="Colorful List Accent 3" w:semiHidden="0" w:uiPriority="72" w:unhideWhenUsed="0"/>
-    <w:lsdException w:name="Colorful Grid Accent 3" w:semiHidden="0" w:uiPriority="73" w:unhideWhenUsed="0"/>
-    <w:lsdException w:name="Light Shading Accent 4" w:semiHidden="0" w:uiPriority="60" w:unhideWhenUsed="0"/>
-    <w:lsdException w:name="Light List Accent 4" w:semiHidden="0" w:uiPriority="61" w:unhideWhenUsed="0"/>
-    <w:lsdException w:name="Light Grid Accent 4" w:semiHidden="0" w:uiPriority="62" w:unhideWhenUsed="0"/>
-    <w:lsdException w:name="Medium Shading 1 Accent 4" w:semiHidden="0" w:uiPriority="63" w:unhideWhenUsed="0"/>
-    <w:lsdException w:name="Medium Shading 2 Accent 4" w:semiHidden="0" w:uiPriority="64" w:unhideWhenUsed="0"/>
-    <w:lsdException w:name="Medium List 1 Accent 4" w:semiHidden="0" w:uiPriority="65" w:unhideWhenUsed="0"/>
-    <w:lsdException w:name="Medium List 2 Accent 4" w:semiHidden="0" w:uiPriority="66" w:unhideWhenUsed="0"/>
-    <w:lsdException w:name="Medium Grid 1 Accent 4" w:semiHidden="0" w:uiPriority="67" w:unhideWhenUsed="0"/>
-    <w:lsdException w:name="Medium Grid 2 Accent 4" w:semiHidden="0" w:uiPriority="68" w:unhideWhenUsed="0"/>
-    <w:lsdException w:name="Medium Grid 3 Accent 4" w:semiHidden="0" w:uiPriority="69" w:unhideWhenUsed="0"/>
-    <w:lsdException w:name="Dark List Accent 4" w:semiHidden="0" w:uiPriority="70" w:unhideWhenUsed="0"/>
-    <w:lsdException w:name="Colorful Shading Accent 4" w:semiHidden="0" w:uiPriority="71" w:unhideWhenUsed="0"/>
-    <w:lsdException w:name="Colorful List Accent 4" w:semiHidden="0" w:uiPriority="72" w:unhideWhenUsed="0"/>
-    <w:lsdException w:name="Colorful Grid Accent 4" w:semiHidden="0" w:uiPriority="73" w:unhideWhenUsed="0"/>
-    <w:lsdException w:name="Light Shading Accent 5" w:semiHidden="0" w:uiPriority="60" w:unhideWhenUsed="0"/>
-    <w:lsdException w:name="Light List Accent 5" w:semiHidden="0" w:uiPriority="61" w:unhideWhenUsed="0"/>
-    <w:lsdException w:name="Light Grid Accent 5" w:semiHidden="0" w:uiPriority="62" w:unhideWhenUsed="0"/>
-    <w:lsdException w:name="Medium Shading 1 Accent 5" w:semiHidden="0" w:uiPriority="63" w:unhideWhenUsed="0"/>
-    <w:lsdException w:name="Medium Shading 2 Accent 5" w:semiHidden="0" w:uiPriority="64" w:unhideWhenUsed="0"/>
-    <w:lsdException w:name="Medium List 1 Accent 5" w:semiHidden="0" w:uiPriority="65" w:unhideWhenUsed="0"/>
-    <w:lsdException w:name="Medium List 2 Accent 5" w:semiHidden="0" w:uiPriority="66" w:unhideWhenUsed="0"/>
-    <w:lsdException w:name="Medium Grid 1 Accent 5" w:semiHidden="0" w:uiPriority="67" w:unhideWhenUsed="0"/>
-    <w:lsdException w:name="Medium Grid 2 Accent 5" w:semiHidden="0" w:uiPriority="68" w:unhideWhenUsed="0"/>
-    <w:lsdException w:name="Medium Grid 3 Accent 5" w:semiHidden="0" w:uiPriority="69" w:unhideWhenUsed="0"/>
-    <w:lsdException w:name="Dark List Accent 5" w:semiHidden="0" w:uiPriority="70" w:unhideWhenUsed="0"/>
-    <w:lsdException w:name="Colorful Shading Accent 5" w:semiHidden="0" w:uiPriority="71" w:unhideWhenUsed="0"/>
-    <w:lsdException w:name="Colorful List Accent 5" w:semiHidden="0" w:uiPriority="72" w:unhideWhenUsed="0"/>
-    <w:lsdException w:name="Colorful Grid Accent 5" w:semiHidden="0" w:uiPriority="73" w:unhideWhenUsed="0"/>
-    <w:lsdException w:name="Light Shading Accent 6" w:semiHidden="0" w:uiPriority="60" w:unhideWhenUsed="0"/>
-    <w:lsdException w:name="Light List Accent 6" w:semiHidden="0" w:uiPriority="61" w:unhideWhenUsed="0"/>
-    <w:lsdException w:name="Light Grid Accent 6" w:semiHidden="0" w:uiPriority="62" w:unhideWhenUsed="0"/>
-    <w:lsdException w:name="Medium Shading 1 Accent 6" w:semiHidden="0" w:uiPriority="63" w:unhideWhenUsed="0"/>
-    <w:lsdException w:name="Medium Shading 2 Accent 6" w:semiHidden="0" w:uiPriority="64" w:unhideWhenUsed="0"/>
-    <w:lsdException w:name="Medium List 1 Accent 6" w:semiHidden="0" w:uiPriority="65" w:unhideWhenUsed="0"/>
-    <w:lsdException w:name="Medium List 2 Accent 6" w:semiHidden="0" w:uiPriority="66" w:unhideWhenUsed="0"/>
-    <w:lsdException w:name="Medium Grid 1 Accent 6" w:semiHidden="0" w:uiPriority="67" w:unhideWhenUsed="0"/>
-    <w:lsdException w:name="Medium Grid 2 Accent 6" w:semiHidden="0" w:uiPriority="68" w:unhideWhenUsed="0"/>
-    <w:lsdException w:name="Medium Grid 3 Accent 6" w:semiHidden="0" w:uiPriority="69" w:unhideWhenUsed="0"/>
-    <w:lsdException w:name="Dark List Accent 6" w:semiHidden="0" w:uiPriority="70" w:unhideWhenUsed="0"/>
-    <w:lsdException w:name="Colorful Shading Accent 6" w:semiHidden="0" w:uiPriority="71" w:unhideWhenUsed="0"/>
-    <w:lsdException w:name="Colorful List Accent 6" w:semiHidden="0" w:uiPriority="72" w:unhideWhenUsed="0"/>
-    <w:lsdException w:name="Colorful Grid Accent 6" w:semiHidden="0" w:uiPriority="73" w:unhideWhenUsed="0"/>
-    <w:lsdException w:name="Subtle Emphasis" w:semiHidden="0" w:uiPriority="19" w:unhideWhenUsed="0" w:qFormat="1"/>
-    <w:lsdException w:name="Intense Emphasis" w:semiHidden="0" w:uiPriority="21" w:unhideWhenUsed="0" w:qFormat="1"/>
-    <w:lsdException w:name="Subtle Reference" w:semiHidden="0" w:uiPriority="31" w:unhideWhenUsed="0" w:qFormat="1"/>
-    <w:lsdException w:name="Intense Reference" w:semiHidden="0" w:uiPriority="32" w:unhideWhenUsed="0" w:qFormat="1"/>
-    <w:lsdException w:name="Book Title" w:semiHidden="0" w:uiPriority="33" w:unhideWhenUsed="0" w:qFormat="1"/>
-    <w:lsdException w:name="Bibliography" w:uiPriority="37"/>
-    <w:lsdException w:name="TOC Heading" w:uiPriority="39" w:qFormat="1"/>
-  </w:latentStyles>
-  <w:style w:type="paragraph" w:default="1" w:styleId="Normal">
-    <w:name w:val="Normal"/>
-    <w:qFormat/>
-    <w:rsid w:val="009A0F92"/>
-    <w:rPr>
-      <w:sz w:val="22"/>
-      <w:szCs w:val="24"/>
-      <w:lang w:val="en-US" w:eastAsia="en-US"/>
-    </w:rPr>
-  </w:style>
-  <w:style w:type="paragraph" w:styleId="Heading1">
-    <w:name w:val="heading 1"/>
-    <w:basedOn w:val="Normal"/>
-    <w:next w:val="Normal"/>
-    <w:link w:val="Heading1Char"/>
-    <w:qFormat/>
-    <w:rsid w:val="00640581"/>
-    <w:pPr>
-      <w:keepNext/>
-      <w:spacing w:after="240" w:line="480" w:lineRule="auto"/>
-      <w:jc w:val="center"/>
-      <w:outlineLvl w:val="0"/>
-    </w:pPr>
-    <w:rPr>
-      <w:b/>
-    </w:rPr>
-  </w:style>
-  <w:style w:type="paragraph" w:styleId="Heading2">
-    <w:name w:val="heading 2"/>
-    <w:basedOn w:val="Normal"/>
-    <w:next w:val="Normal"/>
-    <w:link w:val="Heading2Char"/>
-    <w:qFormat/>
-    <w:rsid w:val="00640581"/>
-    <w:pPr>
-      <w:keepNext/>
-      <w:spacing w:before="240" w:after="60"/>
-      <w:outlineLvl w:val="1"/>
-    </w:pPr>
-    <w:rPr>
-      <w:rFonts w:ascii="Arial" w:hAnsi="Arial" w:cs="Arial"/>
-      <w:b/>
-      <w:bCs/>
-      <w:i/>
-      <w:iCs/>
-      <w:sz w:val="28"/>
-      <w:szCs w:val="28"/>
-      <w:lang w:val="en-GB"/>
-    </w:rPr>
-  </w:style>
-  <w:style w:type="paragraph" w:styleId="Heading3">
-    <w:name w:val="heading 3"/>
-    <w:basedOn w:val="Normal"/>
-    <w:next w:val="Normal"/>
-    <w:link w:val="Heading3Char"/>
-    <w:qFormat/>
-    <w:rsid w:val="00640581"/>
-    <w:pPr>
-      <w:keepNext/>
-      <w:spacing w:before="240" w:after="60"/>
-      <w:outlineLvl w:val="2"/>
-    </w:pPr>
-    <w:rPr>
-      <w:rFonts w:ascii="Arial" w:hAnsi="Arial" w:cs="Arial"/>
-      <w:b/>
-      <w:bCs/>
-      <w:sz w:val="26"/>
-      <w:szCs w:val="26"/>
-      <w:lang w:val="en-GB"/>
-    </w:rPr>
-  </w:style>
-  <w:style w:type="paragraph" w:styleId="Heading9">
-    <w:name w:val="heading 9"/>
-    <w:basedOn w:val="Normal"/>
-    <w:next w:val="Normal"/>
-    <w:link w:val="Heading9Char"/>
-    <w:qFormat/>
-    <w:rsid w:val="00640581"/>
-    <w:pPr>
-      <w:spacing w:before="240" w:after="60"/>
-      <w:outlineLvl w:val="8"/>
-    </w:pPr>
-    <w:rPr>
-      <w:rFonts w:ascii="Arial" w:hAnsi="Arial" w:cs="Arial"/>
-      <w:szCs w:val="22"/>
-    </w:rPr>
-  </w:style>
-  <w:style w:type="character" w:default="1" w:styleId="DefaultParagraphFont">
-    <w:name w:val="Default Paragraph Font"/>
-    <w:uiPriority w:val="1"/>
-    <w:semiHidden/>
-    <w:unhideWhenUsed/>
-  </w:style>
-  <w:style w:type="table" w:default="1" w:styleId="TableNormal">
-    <w:name w:val="Normal Table"/>
-    <w:uiPriority w:val="99"/>
-    <w:semiHidden/>
-    <w:unhideWhenUsed/>
-    <w:tblPr>
-      <w:tblInd w:w="0" w:type="dxa"/>
-      <w:tblCellMar>
-        <w:top w:w="0" w:type="dxa"/>
-        <w:left w:w="108" w:type="dxa"/>
-        <w:bottom w:w="0" w:type="dxa"/>
-        <w:right w:w="108" w:type="dxa"/>
-      </w:tblCellMar>
-    </w:tblPr>
-  </w:style>
-  <w:style w:type="numbering" w:default="1" w:styleId="NoList">
-    <w:name w:val="No List"/>
-    <w:uiPriority w:val="99"/>
-    <w:semiHidden/>
-    <w:unhideWhenUsed/>
-  </w:style>
-  <w:style w:type="character" w:customStyle="1" w:styleId="Heading1Char">
-    <w:name w:val="Heading 1 Char"/>
-    <w:basedOn w:val="DefaultParagraphFont"/>
-    <w:link w:val="Heading1"/>
-    <w:rsid w:val="00640581"/>
-    <w:rPr>
-      <w:b/>
-      <w:sz w:val="24"/>
-      <w:szCs w:val="24"/>
-      <w:lang w:val="id-ID"/>
-    </w:rPr>
-  </w:style>
-  <w:style w:type="character" w:customStyle="1" w:styleId="Heading2Char">
-    <w:name w:val="Heading 2 Char"/>
-    <w:basedOn w:val="DefaultParagraphFont"/>
-    <w:link w:val="Heading2"/>
-    <w:rsid w:val="00640581"/>
-    <w:rPr>
-      <w:rFonts w:ascii="Arial" w:hAnsi="Arial" w:cs="Arial"/>
-      <w:b/>
-      <w:bCs/>
-      <w:i/>
-      <w:iCs/>
-      <w:sz w:val="28"/>
-      <w:szCs w:val="28"/>
-      <w:lang w:val="en-GB"/>
-    </w:rPr>
-  </w:style>
-  <w:style w:type="character" w:customStyle="1" w:styleId="Heading3Char">
-    <w:name w:val="Heading 3 Char"/>
-    <w:basedOn w:val="DefaultParagraphFont"/>
-    <w:link w:val="Heading3"/>
-    <w:rsid w:val="00640581"/>
-    <w:rPr>
-      <w:rFonts w:ascii="Arial" w:hAnsi="Arial" w:cs="Arial"/>
-      <w:b/>
-      <w:bCs/>
-      <w:sz w:val="26"/>
-      <w:szCs w:val="26"/>
-      <w:lang w:val="en-GB"/>
-    </w:rPr>
-  </w:style>
-  <w:style w:type="character" w:customStyle="1" w:styleId="Heading9Char">
-    <w:name w:val="Heading 9 Char"/>
-    <w:basedOn w:val="DefaultParagraphFont"/>
-    <w:link w:val="Heading9"/>
-    <w:rsid w:val="00640581"/>
-    <w:rPr>
-      <w:rFonts w:ascii="Arial" w:hAnsi="Arial" w:cs="Arial"/>
-      <w:sz w:val="22"/>
-      <w:szCs w:val="22"/>
-      <w:lang w:val="id-ID"/>
-    </w:rPr>
-  </w:style>
-  <w:style w:type="paragraph" w:styleId="Title">
-    <w:name w:val="Title"/>
-    <w:basedOn w:val="Normal"/>
-    <w:link w:val="TitleChar"/>
-    <w:qFormat/>
-    <w:rsid w:val="00640581"/>
-    <w:pPr>
-      <w:spacing w:line="480" w:lineRule="auto"/>
-      <w:jc w:val="center"/>
-    </w:pPr>
-    <w:rPr>
-      <w:b/>
-      <w:szCs w:val="20"/>
-    </w:rPr>
-  </w:style>
-  <w:style w:type="character" w:customStyle="1" w:styleId="TitleChar">
-    <w:name w:val="Title Char"/>
-    <w:basedOn w:val="DefaultParagraphFont"/>
-    <w:link w:val="Title"/>
-    <w:rsid w:val="00640581"/>
-    <w:rPr>
-      <w:b/>
-      <w:sz w:val="24"/>
-    </w:rPr>
-  </w:style>
-  <w:style w:type="paragraph" w:styleId="Subtitle">
-    <w:name w:val="Subtitle"/>
-    <w:basedOn w:val="Normal"/>
-    <w:link w:val="SubtitleChar"/>
-    <w:qFormat/>
-    <w:rsid w:val="00640581"/>
-    <w:pPr>
-      <w:jc w:val="both"/>
-    </w:pPr>
-    <w:rPr>
-      <w:color w:val="000000"/>
-    </w:rPr>
-  </w:style>
-  <w:style w:type="character" w:customStyle="1" w:styleId="SubtitleChar">
-    <w:name w:val="Subtitle Char"/>
-    <w:basedOn w:val="DefaultParagraphFont"/>
-    <w:link w:val="Subtitle"/>
-    <w:rsid w:val="00640581"/>
-    <w:rPr>
-      <w:color w:val="000000"/>
-      <w:sz w:val="24"/>
-      <w:szCs w:val="24"/>
-    </w:rPr>
-  </w:style>
-  <w:style w:type="paragraph" w:styleId="BodyText">
-    <w:name w:val="Body Text"/>
-    <w:basedOn w:val="Normal"/>
-    <w:link w:val="BodyTextChar"/>
-    <w:rsid w:val="0094003D"/>
-    <w:pPr>
-      <w:jc w:val="both"/>
-    </w:pPr>
-    <w:rPr>
-      <w:rFonts w:ascii="Arial" w:hAnsi="Arial" w:cs="Arial"/>
-    </w:rPr>
-  </w:style>
-  <w:style w:type="character" w:customStyle="1" w:styleId="BodyTextChar">
-    <w:name w:val="Body Text Char"/>
-    <w:basedOn w:val="DefaultParagraphFont"/>
-    <w:link w:val="BodyText"/>
-    <w:rsid w:val="0094003D"/>
-    <w:rPr>
-      <w:rFonts w:ascii="Arial" w:hAnsi="Arial" w:cs="Arial"/>
-      <w:sz w:val="24"/>
-      <w:szCs w:val="24"/>
-    </w:rPr>
-  </w:style>
-  <w:style w:type="paragraph" w:styleId="Quote">
-    <w:name w:val="Quote"/>
-    <w:basedOn w:val="Normal"/>
-    <w:next w:val="Normal"/>
-    <w:link w:val="QuoteChar"/>
-    <w:uiPriority w:val="29"/>
-    <w:qFormat/>
-    <w:rsid w:val="0094003D"/>
-    <w:rPr>
-      <w:i/>
-      <w:iCs/>
-      <w:color w:val="000000"/>
-      <w:sz w:val="20"/>
-      <w:szCs w:val="20"/>
-    </w:rPr>
-  </w:style>
-  <w:style w:type="character" w:customStyle="1" w:styleId="QuoteChar">
-    <w:name w:val="Quote Char"/>
-    <w:basedOn w:val="DefaultParagraphFont"/>
-    <w:link w:val="Quote"/>
-    <w:uiPriority w:val="29"/>
-    <w:rsid w:val="0094003D"/>
-    <w:rPr>
-      <w:i/>
-      <w:iCs/>
-      <w:color w:val="000000"/>
-    </w:rPr>
-  </w:style>
-  <w:style w:type="paragraph" w:styleId="BalloonText">
-    <w:name w:val="Balloon Text"/>
-    <w:basedOn w:val="Normal"/>
-    <w:link w:val="BalloonTextChar"/>
-    <w:uiPriority w:val="99"/>
-    <w:semiHidden/>
-    <w:unhideWhenUsed/>
-    <w:rsid w:val="0094003D"/>
-    <w:rPr>
-      <w:rFonts w:ascii="Tahoma" w:hAnsi="Tahoma" w:cs="Tahoma"/>
-      <w:sz w:val="16"/>
-      <w:szCs w:val="16"/>
-    </w:rPr>
-  </w:style>
-  <w:style w:type="character" w:customStyle="1" w:styleId="BalloonTextChar">
-    <w:name w:val="Balloon Text Char"/>
-    <w:basedOn w:val="DefaultParagraphFont"/>
-    <w:link w:val="BalloonText"/>
-    <w:uiPriority w:val="99"/>
-    <w:semiHidden/>
-    <w:rsid w:val="0094003D"/>
-    <w:rPr>
-      <w:rFonts w:ascii="Tahoma" w:hAnsi="Tahoma" w:cs="Tahoma"/>
-      <w:sz w:val="16"/>
-      <w:szCs w:val="16"/>
-    </w:rPr>
-  </w:style>
-  <w:style w:type="paragraph" w:styleId="ListParagraph">
-    <w:name w:val="List Paragraph"/>
-    <w:basedOn w:val="Normal"/>
-    <w:uiPriority w:val="34"/>
-    <w:qFormat/>
-    <w:rsid w:val="0094003D"/>
-    <w:pPr>
-      <w:ind w:left="720"/>
-      <w:contextualSpacing/>
-    </w:pPr>
-  </w:style>
-  <w:style w:type="table" w:styleId="TableGrid">
-    <w:name w:val="Table Grid"/>
-    <w:basedOn w:val="TableNormal"/>
-    <w:uiPriority w:val="59"/>
-    <w:rsid w:val="0094003D"/>
-    <w:tblPr>
-      <w:tblInd w:w="0" w:type="dxa"/>
-      <w:tblBorders>
-        <w:top w:val="single" w:sz="4" w:space="0" w:color="000000"/>
-        <w:left w:val="single" w:sz="4" w:space="0" w:color="000000"/>
-        <w:bottom w:val="single" w:sz="4" w:space="0" w:color="000000"/>
-        <w:right w:val="single" w:sz="4" w:space="0" w:color="000000"/>
-        <w:insideH w:val="single" w:sz="4" w:space="0" w:color="000000"/>
-        <w:insideV w:val="single" w:sz="4" w:space="0" w:color="000000"/>
-      </w:tblBorders>
-      <w:tblCellMar>
-        <w:top w:w="0" w:type="dxa"/>
-        <w:left w:w="108" w:type="dxa"/>
-        <w:bottom w:w="0" w:type="dxa"/>
-        <w:right w:w="108" w:type="dxa"/>
-      </w:tblCellMar>
-    </w:tblPr>
-  </w:style>
-  <w:style w:type="character" w:styleId="Hyperlink">
-    <w:name w:val="Hyperlink"/>
-    <w:basedOn w:val="DefaultParagraphFont"/>
-    <w:uiPriority w:val="99"/>
-    <w:unhideWhenUsed/>
-    <w:rsid w:val="00132791"/>
-    <w:rPr>
-      <w:color w:val="0000FF" w:themeColor="hyperlink"/>
-      <w:u w:val="single"/>
-    </w:rPr>
-  </w:style>
-  <w:style w:type="character" w:customStyle="1" w:styleId="fullpost">
-    <w:name w:val="fullpost"/>
-    <w:basedOn w:val="DefaultParagraphFont"/>
-    <w:rsid w:val="00E02D57"/>
-  </w:style>
-  <w:style w:type="character" w:customStyle="1" w:styleId="normalh12">
-    <w:name w:val="normalh12"/>
-    <w:basedOn w:val="DefaultParagraphFont"/>
-    <w:rsid w:val="00E02D57"/>
-  </w:style>
-  <w:style w:type="character" w:styleId="FollowedHyperlink">
-    <w:name w:val="FollowedHyperlink"/>
-    <w:basedOn w:val="DefaultParagraphFont"/>
-    <w:uiPriority w:val="99"/>
-    <w:semiHidden/>
-    <w:unhideWhenUsed/>
-    <w:rsid w:val="007634C2"/>
-    <w:rPr>
-      <w:color w:val="800080" w:themeColor="followedHyperlink"/>
-      <w:u w:val="single"/>
-    </w:rPr>
-  </w:style>
-  <w:style w:type="paragraph" w:styleId="Header">
-    <w:name w:val="header"/>
-    <w:basedOn w:val="Normal"/>
-    <w:link w:val="HeaderChar"/>
-    <w:uiPriority w:val="99"/>
-    <w:semiHidden/>
-    <w:unhideWhenUsed/>
-    <w:rsid w:val="0027214E"/>
-    <w:pPr>
-      <w:tabs>
-        <w:tab w:val="center" w:pos="4320"/>
-        <w:tab w:val="right" w:pos="8640"/>
-      </w:tabs>
-    </w:pPr>
-  </w:style>
-  <w:style w:type="character" w:customStyle="1" w:styleId="HeaderChar">
-    <w:name w:val="Header Char"/>
-    <w:basedOn w:val="DefaultParagraphFont"/>
-    <w:link w:val="Header"/>
-    <w:uiPriority w:val="99"/>
-    <w:semiHidden/>
-    <w:rsid w:val="0027214E"/>
-    <w:rPr>
-      <w:sz w:val="24"/>
-      <w:szCs w:val="24"/>
-      <w:lang w:val="en-US" w:eastAsia="en-US"/>
-    </w:rPr>
-  </w:style>
-  <w:style w:type="paragraph" w:styleId="Footer">
-    <w:name w:val="footer"/>
-    <w:basedOn w:val="Normal"/>
-    <w:link w:val="FooterChar"/>
-    <w:uiPriority w:val="99"/>
-    <w:semiHidden/>
-    <w:unhideWhenUsed/>
-    <w:rsid w:val="0027214E"/>
-    <w:pPr>
-      <w:tabs>
-        <w:tab w:val="center" w:pos="4320"/>
-        <w:tab w:val="right" w:pos="8640"/>
-      </w:tabs>
-    </w:pPr>
-  </w:style>
-  <w:style w:type="character" w:customStyle="1" w:styleId="FooterChar">
-    <w:name w:val="Footer Char"/>
-    <w:basedOn w:val="DefaultParagraphFont"/>
-    <w:link w:val="Footer"/>
-    <w:uiPriority w:val="99"/>
-    <w:semiHidden/>
-    <w:rsid w:val="0027214E"/>
-    <w:rPr>
-      <w:sz w:val="24"/>
-      <w:szCs w:val="24"/>
-      <w:lang w:val="en-US" w:eastAsia="en-US"/>
-    </w:rPr>
-  </w:style>
-</w:styles>
-</file>
-
-<file path=word/stylesWithEffects.xml><?xml version="1.0" encoding="utf-8"?>
-<w:styles xmlns:wpc="http://schemas.microsoft.com/office/word/2010/wordprocessingCanvas" xmlns:mc="http://schemas.openxmlformats.org/markup-compatibility/2006" xmlns:o="urn:schemas-microsoft-com:office:office" xmlns:r="http://schemas.openxmlformats.org/officeDocument/2006/relationships" xmlns:m="http://schemas.openxmlformats.org/officeDocument/2006/math" xmlns:v="urn:schemas-microsoft-com:vml" xmlns:wp14="http://schemas.microsoft.com/office/word/2010/wordprocessingDrawing" xmlns:wp="http://schemas.openxmlformats.org/drawingml/2006/wordprocessingDrawing" xmlns:w10="urn:schemas-microsoft-com:office:word" xmlns:w="http://schemas.openxmlformats.org/wordprocessingml/2006/main" xmlns:w14="http://schemas.microsoft.com/office/word/2010/wordml" xmlns:wpg="http://schemas.microsoft.com/office/word/2010/wordprocessingGroup" xmlns:wpi="http://schemas.microsoft.com/office/word/2010/wordprocessingInk" xmlns:wne="http://schemas.microsoft.com/office/word/2006/wordml" xmlns:wps="http://schemas.microsoft.com/office/word/2010/wordprocessingShape" mc:Ignorable="w14 wp14">
-  <w:docDefaults>
-    <w:rPrDefault>
-      <w:rPr>
-        <w:rFonts w:ascii="Times New Roman" w:eastAsia="Times New Roman" w:hAnsi="Times New Roman" w:cs="Times New Roman"/>
-        <w:lang w:val="en-AU" w:eastAsia="en-AU" w:bidi="ar-SA"/>
-      </w:rPr>
-    </w:rPrDefault>
-    <w:pPrDefault/>
-  </w:docDefaults>
-  <w:latentStyles w:defLockedState="0" w:defUIPriority="99" w:defSemiHidden="1" w:defUnhideWhenUsed="1" w:defQFormat="0" w:count="267">
-    <w:lsdException w:name="Normal" w:semiHidden="0" w:uiPriority="0" w:unhideWhenUsed="0" w:qFormat="1"/>
-    <w:lsdException w:name="heading 1" w:semiHidden="0" w:uiPriority="0" w:unhideWhenUsed="0" w:qFormat="1"/>
-    <w:lsdException w:name="heading 2" w:uiPriority="0" w:qFormat="1"/>
-    <w:lsdException w:name="heading 3" w:uiPriority="0" w:qFormat="1"/>
-    <w:lsdException w:name="heading 4" w:uiPriority="0" w:qFormat="1"/>
-    <w:lsdException w:name="heading 5" w:uiPriority="0" w:qFormat="1"/>
-    <w:lsdException w:name="heading 6" w:uiPriority="0" w:qFormat="1"/>
-    <w:lsdException w:name="heading 7" w:uiPriority="0" w:qFormat="1"/>
-    <w:lsdException w:name="heading 8" w:uiPriority="0" w:qFormat="1"/>
-    <w:lsdException w:name="heading 9" w:uiPriority="0" w:qFormat="1"/>
-    <w:lsdException w:name="toc 1" w:uiPriority="39"/>
-    <w:lsdException w:name="toc 2" w:uiPriority="39"/>
-    <w:lsdException w:name="toc 3" w:uiPriority="39"/>
-    <w:lsdException w:name="toc 4" w:uiPriority="39"/>
-    <w:lsdException w:name="toc 5" w:uiPriority="39"/>
-    <w:lsdException w:name="toc 6" w:uiPriority="39"/>
-    <w:lsdException w:name="toc 7" w:uiPriority="39"/>
-    <w:lsdException w:name="toc 8" w:uiPriority="39"/>
-    <w:lsdException w:name="toc 9" w:uiPriority="39"/>
-    <w:lsdException w:name="caption" w:uiPriority="0" w:qFormat="1"/>
-    <w:lsdException w:name="Title" w:semiHidden="0" w:uiPriority="0" w:unhideWhenUsed="0" w:qFormat="1"/>
-    <w:lsdException w:name="Default Paragraph Font" w:uiPriority="1"/>
-    <w:lsdException w:name="Body Text" w:uiPriority="0"/>
-    <w:lsdException w:name="Subtitle" w:semiHidden="0" w:uiPriority="0" w:unhideWhenUsed="0" w:qFormat="1"/>
-    <w:lsdException w:name="Strong" w:semiHidden="0" w:uiPriority="0" w:unhideWhenUsed="0" w:qFormat="1"/>
-    <w:lsdException w:name="Emphasis" w:semiHidden="0" w:uiPriority="0" w:unhideWhenUsed="0" w:qFormat="1"/>
-    <w:lsdException w:name="Table Grid" w:semiHidden="0" w:uiPriority="59" w:unhideWhenUsed="0"/>
-    <w:lsdException w:name="Placeholder Text" w:unhideWhenUsed="0"/>
-    <w:lsdException w:name="No Spacing" w:semiHidden="0" w:uiPriority="1" w:unhideWhenUsed="0" w:qFormat="1"/>
-    <w:lsdException w:name="Light Shading" w:semiHidden="0" w:uiPriority="60" w:unhideWhenUsed="0"/>
-    <w:lsdException w:name="Light List" w:semiHidden="0" w:uiPriority="61" w:unhideWhenUsed="0"/>
-    <w:lsdException w:name="Light Grid" w:semiHidden="0" w:uiPriority="62" w:unhideWhenUsed="0"/>
-    <w:lsdException w:name="Medium Shading 1" w:semiHidden="0" w:uiPriority="63" w:unhideWhenUsed="0"/>
-    <w:lsdException w:name="Medium Shading 2" w:semiHidden="0" w:uiPriority="64" w:unhideWhenUsed="0"/>
-    <w:lsdException w:name="Medium List 1" w:semiHidden="0" w:uiPriority="65" w:unhideWhenUsed="0"/>
-    <w:lsdException w:name="Medium List 2" w:semiHidden="0" w:uiPriority="66" w:unhideWhenUsed="0"/>
-    <w:lsdException w:name="Medium Grid 1" w:semiHidden="0" w:uiPriority="67" w:unhideWhenUsed="0"/>
-    <w:lsdException w:name="Medium Grid 2" w:semiHidden="0" w:uiPriority="68" w:unhideWhenUsed="0"/>
-    <w:lsdException w:name="Medium Grid 3" w:semiHidden="0" w:uiPriority="69" w:unhideWhenUsed="0"/>
-    <w:lsdException w:name="Dark List" w:semiHidden="0" w:uiPriority="70" w:unhideWhenUsed="0"/>
-    <w:lsdException w:name="Colorful Shading" w:semiHidden="0" w:uiPriority="71" w:unhideWhenUsed="0"/>
-    <w:lsdException w:name="Colorful List" w:semiHidden="0" w:uiPriority="72" w:unhideWhenUsed="0"/>
-    <w:lsdException w:name="Colorful Grid" w:semiHidden="0" w:uiPriority="73" w:unhideWhenUsed="0"/>
-    <w:lsdException w:name="Light Shading Accent 1" w:semiHidden="0" w:uiPriority="60" w:unhideWhenUsed="0"/>
-    <w:lsdException w:name="Light List Accent 1" w:semiHidden="0" w:uiPriority="61" w:unhideWhenUsed="0"/>
-    <w:lsdException w:name="Light Grid Accent 1" w:semiHidden="0" w:uiPriority="62" w:unhideWhenUsed="0"/>
-    <w:lsdException w:name="Medium Shading 1 Accent 1" w:semiHidden="0" w:uiPriority="63" w:unhideWhenUsed="0"/>
-    <w:lsdException w:name="Medium Shading 2 Accent 1" w:semiHidden="0" w:uiPriority="64" w:unhideWhenUsed="0"/>
-    <w:lsdException w:name="Medium List 1 Accent 1" w:semiHidden="0" w:uiPriority="65" w:unhideWhenUsed="0"/>
-    <w:lsdException w:name="Revision" w:unhideWhenUsed="0"/>
-    <w:lsdException w:name="List Paragraph" w:semiHidden="0" w:uiPriority="34" w:unhideWhenUsed="0" w:qFormat="1"/>
-    <w:lsdException w:name="Quote" w:semiHidden="0" w:uiPriority="29" w:unhideWhenUsed="0" w:qFormat="1"/>
-    <w:lsdException w:name="Intense Quote" w:semiHidden="0" w:uiPriority="30" w:unhideWhenUsed="0" w:qFormat="1"/>
-    <w:lsdException w:name="Medium List 2 Accent 1" w:semiHidden="0" w:uiPriority="66" w:unhideWhenUsed="0"/>
-    <w:lsdException w:name="Medium Grid 1 Accent 1" w:semiHidden="0" w:uiPriority="67" w:unhideWhenUsed="0"/>
-    <w:lsdException w:name="Medium Grid 2 Accent 1" w:semiHidden="0" w:uiPriority="68" w:unhideWhenUsed="0"/>
-    <w:lsdException w:name="Medium Grid 3 Accent 1" w:semiHidden="0" w:uiPriority="69" w:unhideWhenUsed="0"/>
-    <w:lsdException w:name="Dark List Accent 1" w:semiHidden="0" w:uiPriority="70" w:unhideWhenUsed="0"/>
-    <w:lsdException w:name="Colorful Shading Accent 1" w:semiHidden="0" w:uiPriority="71" w:unhideWhenUsed="0"/>
-    <w:lsdException w:name="Colorful List Accent 1" w:semiHidden="0" w:uiPriority="72" w:unhideWhenUsed="0"/>
-    <w:lsdException w:name="Colorful Grid Accent 1" w:semiHidden="0" w:uiPriority="73" w:unhideWhenUsed="0"/>
-    <w:lsdException w:name="Light Shading Accent 2" w:semiHidden="0" w:uiPriority="60" w:unhideWhenUsed="0"/>
-    <w:lsdException w:name="Light List Accent 2" w:semiHidden="0" w:uiPriority="61" w:unhideWhenUsed="0"/>
-    <w:lsdException w:name="Light Grid Accent 2" w:semiHidden="0" w:uiPriority="62" w:unhideWhenUsed="0"/>
-    <w:lsdException w:name="Medium Shading 1 Accent 2" w:semiHidden="0" w:uiPriority="63" w:unhideWhenUsed="0"/>
-    <w:lsdException w:name="Medium Shading 2 Accent 2" w:semiHidden="0" w:uiPriority="64" w:unhideWhenUsed="0"/>
-    <w:lsdException w:name="Medium List 1 Accent 2" w:semiHidden="0" w:uiPriority="65" w:unhideWhenUsed="0"/>
-    <w:lsdException w:name="Medium List 2 Accent 2" w:semiHidden="0" w:uiPriority="66" w:unhideWhenUsed="0"/>
-    <w:lsdException w:name="Medium Grid 1 Accent 2" w:semiHidden="0" w:uiPriority="67" w:unhideWhenUsed="0"/>
-    <w:lsdException w:name="Medium Grid 2 Accent 2" w:semiHidden="0" w:uiPriority="68" w:unhideWhenUsed="0"/>
-    <w:lsdException w:name="Medium Grid 3 Accent 2" w:semiHidden="0" w:uiPriority="69" w:unhideWhenUsed="0"/>
-    <w:lsdException w:name="Dark List Accent 2" w:semiHidden="0" w:uiPriority="70" w:unhideWhenUsed="0"/>
-    <w:lsdException w:name="Colorful Shading Accent 2" w:semiHidden="0" w:uiPriority="71" w:unhideWhenUsed="0"/>
-    <w:lsdException w:name="Colorful List Accent 2" w:semiHidden="0" w:uiPriority="72" w:unhideWhenUsed="0"/>
-    <w:lsdException w:name="Colorful Grid Accent 2" w:semiHidden="0" w:uiPriority="73" w:unhideWhenUsed="0"/>
-    <w:lsdException w:name="Light Shading Accent 3" w:semiHidden="0" w:uiPriority="60" w:unhideWhenUsed="0"/>
-    <w:lsdException w:name="Light List Accent 3" w:semiHidden="0" w:uiPriority="61" w:unhideWhenUsed="0"/>
-    <w:lsdException w:name="Light Grid Accent 3" w:semiHidden="0" w:uiPriority="62" w:unhideWhenUsed="0"/>
-    <w:lsdException w:name="Medium Shading 1 Accent 3" w:semiHidden="0" w:uiPriority="63" w:unhideWhenUsed="0"/>
-    <w:lsdException w:name="Medium Shading 2 Accent 3" w:semiHidden="0" w:uiPriority="64" w:unhideWhenUsed="0"/>
-    <w:lsdException w:name="Medium List 1 Accent 3" w:semiHidden="0" w:uiPriority="65" w:unhideWhenUsed="0"/>
-    <w:lsdException w:name="Medium List 2 Accent 3" w:semiHidden="0" w:uiPriority="66" w:unhideWhenUsed="0"/>
-    <w:lsdException w:name="Medium Grid 1 Accent 3" w:semiHidden="0" w:uiPriority="67" w:unhideWhenUsed="0"/>
-    <w:lsdException w:name="Medium Grid 2 Accent 3" w:semiHidden="0" w:uiPriority="68" w:unhideWhenUsed="0"/>
-    <w:lsdException w:name="Medium Grid 3 Accent 3" w:semiHidden="0" w:uiPriority="69" w:unhideWhenUsed="0"/>
-    <w:lsdException w:name="Dark List Accent 3" w:semiHidden="0" w:uiPriority="70" w:unhideWhenUsed="0"/>
-    <w:lsdException w:name="Colorful Shading Accent 3" w:semiHidden="0" w:uiPriority="71" w:unhideWhenUsed="0"/>
-    <w:lsdException w:name="Colorful List Accent 3" w:semiHidden="0" w:uiPriority="72" w:unhideWhenUsed="0"/>
-    <w:lsdException w:name="Colorful Grid Accent 3" w:semiHidden="0" w:uiPriority="73" w:unhideWhenUsed="0"/>
-    <w:lsdException w:name="Light Shading Accent 4" w:semiHidden="0" w:uiPriority="60" w:unhideWhenUsed="0"/>
-    <w:lsdException w:name="Light List Accent 4" w:semiHidden="0" w:uiPriority="61" w:unhideWhenUsed="0"/>
-    <w:lsdException w:name="Light Grid Accent 4" w:semiHidden="0" w:uiPriority="62" w:unhideWhenUsed="0"/>
-    <w:lsdException w:name="Medium Shading 1 Accent 4" w:semiHidden="0" w:uiPriority="63" w:unhideWhenUsed="0"/>
-    <w:lsdException w:name="Medium Shading 2 Accent 4" w:semiHidden="0" w:uiPriority="64" w:unhideWhenUsed="0"/>
-    <w:lsdException w:name="Medium List 1 Accent 4" w:semiHidden="0" w:uiPriority="65" w:unhideWhenUsed="0"/>
-    <w:lsdException w:name="Medium List 2 Accent 4" w:semiHidden="0" w:uiPriority="66" w:unhideWhenUsed="0"/>
-    <w:lsdException w:name="Medium Grid 1 Accent 4" w:semiHidden="0" w:uiPriority="67" w:unhideWhenUsed="0"/>
-    <w:lsdException w:name="Medium Grid 2 Accent 4" w:semiHidden="0" w:uiPriority="68" w:unhideWhenUsed="0"/>
-    <w:lsdException w:name="Medium Grid 3 Accent 4" w:semiHidden="0" w:uiPriority="69" w:unhideWhenUsed="0"/>
-    <w:lsdException w:name="Dark List Accent 4" w:semiHidden="0" w:uiPriority="70" w:unhideWhenUsed="0"/>
-    <w:lsdException w:name="Colorful Shading Accent 4" w:semiHidden="0" w:uiPriority="71" w:unhideWhenUsed="0"/>
-    <w:lsdException w:name="Colorful List Accent 4" w:semiHidden="0" w:uiPriority="72" w:unhideWhenUsed="0"/>
-    <w:lsdException w:name="Colorful Grid Accent 4" w:semiHidden="0" w:uiPriority="73" w:unhideWhenUsed="0"/>
-    <w:lsdException w:name="Light Shading Accent 5" w:semiHidden="0" w:uiPriority="60" w:unhideWhenUsed="0"/>
-    <w:lsdException w:name="Light List Accent 5" w:semiHidden="0" w:uiPriority="61" w:unhideWhenUsed="0"/>
-    <w:lsdException w:name="Light Grid Accent 5" w:semiHidden="0" w:uiPriority="62" w:unhideWhenUsed="0"/>
-    <w:lsdException w:name="Medium Shading 1 Accent 5" w:semiHidden="0" w:uiPriority="63" w:unhideWhenUsed="0"/>
-    <w:lsdException w:name="Medium Shading 2 Accent 5" w:semiHidden="0" w:uiPriority="64" w:unhideWhenUsed="0"/>
-    <w:lsdException w:name="Medium List 1 Accent 5" w:semiHidden="0" w:uiPriority="65" w:unhideWhenUsed="0"/>
-    <w:lsdException w:name="Medium List 2 Accent 5" w:semiHidden="0" w:uiPriority="66" w:unhideWhenUsed="0"/>
-    <w:lsdException w:name="Medium Grid 1 Accent 5" w:semiHidden="0" w:uiPriority="67" w:unhideWhenUsed="0"/>
-    <w:lsdException w:name="Medium Grid 2 Accent 5" w:semiHidden="0" w:uiPriority="68" w:unhideWhenUsed="0"/>
-    <w:lsdException w:name="Medium Grid 3 Accent 5" w:semiHidden="0" w:uiPriority="69" w:unhideWhenUsed="0"/>
-    <w:lsdException w:name="Dark List Accent 5" w:semiHidden="0" w:uiPriority="70" w:unhideWhenUsed="0"/>
-    <w:lsdException w:name="Colorful Shading Accent 5" w:semiHidden="0" w:uiPriority="71" w:unhideWhenUsed="0"/>
-    <w:lsdException w:name="Colorful List Accent 5" w:semiHidden="0" w:uiPriority="72" w:unhideWhenUsed="0"/>
-    <w:lsdException w:name="Colorful Grid Accent 5" w:semiHidden="0" w:uiPriority="73" w:unhideWhenUsed="0"/>
-    <w:lsdException w:name="Light Shading Accent 6" w:semiHidden="0" w:uiPriority="60" w:unhideWhenUsed="0"/>
-    <w:lsdException w:name="Light List Accent 6" w:semiHidden="0" w:uiPriority="61" w:unhideWhenUsed="0"/>
-    <w:lsdException w:name="Light Grid Accent 6" w:semiHidden="0" w:uiPriority="62" w:unhideWhenUsed="0"/>
-    <w:lsdException w:name="Medium Shading 1 Accent 6" w:semiHidden="0" w:uiPriority="63" w:unhideWhenUsed="0"/>
-    <w:lsdException w:name="Medium Shading 2 Accent 6" w:semiHidden="0" w:uiPriority="64" w:unhideWhenUsed="0"/>
-    <w:lsdException w:name="Medium List 1 Accent 6" w:semiHidden="0" w:uiPriority="65" w:unhideWhenUsed="0"/>
-    <w:lsdException w:name="Medium List 2 Accent 6" w:semiHidden="0" w:uiPriority="66" w:unhideWhenUsed="0"/>
-    <w:lsdException w:name="Medium Grid 1 Accent 6" w:semiHidden="0" w:uiPriority="67" w:unhideWhenUsed="0"/>
-    <w:lsdException w:name="Medium Grid 2 Accent 6" w:semiHidden="0" w:uiPriority="68" w:unhideWhenUsed="0"/>
-    <w:lsdException w:name="Medium Grid 3 Accent 6" w:semiHidden="0" w:uiPriority="69" w:unhideWhenUsed="0"/>
-    <w:lsdException w:name="Dark List Accent 6" w:semiHidden="0" w:uiPriority="70" w:unhideWhenUsed="0"/>
-    <w:lsdException w:name="Colorful Shading Accent 6" w:semiHidden="0" w:uiPriority="71" w:unhideWhenUsed="0"/>
-    <w:lsdException w:name="Colorful List Accent 6" w:semiHidden="0" w:uiPriority="72" w:unhideWhenUsed="0"/>
-    <w:lsdException w:name="Colorful Grid Accent 6" w:semiHidden="0" w:uiPriority="73" w:unhideWhenUsed="0"/>
-    <w:lsdException w:name="Subtle Emphasis" w:semiHidden="0" w:uiPriority="19" w:unhideWhenUsed="0" w:qFormat="1"/>
-    <w:lsdException w:name="Intense Emphasis" w:semiHidden="0" w:uiPriority="21" w:unhideWhenUsed="0" w:qFormat="1"/>
-    <w:lsdException w:name="Subtle Reference" w:semiHidden="0" w:uiPriority="31" w:unhideWhenUsed="0" w:qFormat="1"/>
-    <w:lsdException w:name="Intense Reference" w:semiHidden="0" w:uiPriority="32" w:unhideWhenUsed="0" w:qFormat="1"/>
-    <w:lsdException w:name="Book Title" w:semiHidden="0" w:uiPriority="33" w:unhideWhenUsed="0" w:qFormat="1"/>
-    <w:lsdException w:name="Bibliography" w:uiPriority="37"/>
-    <w:lsdException w:name="TOC Heading" w:uiPriority="39" w:qFormat="1"/>
+  <w:latentStyles w:defLockedState="0" w:defUIPriority="99" w:defSemiHidden="0" w:defUnhideWhenUsed="0" w:defQFormat="0" w:count="371">
+    <w:lsdException w:name="Normal" w:uiPriority="0" w:qFormat="1"/>
+    <w:lsdException w:name="heading 1" w:uiPriority="0" w:qFormat="1"/>
+    <w:lsdException w:name="heading 2" w:semiHidden="1" w:uiPriority="0" w:unhideWhenUsed="1" w:qFormat="1"/>
+    <w:lsdException w:name="heading 3" w:semiHidden="1" w:uiPriority="0" w:unhideWhenUsed="1" w:qFormat="1"/>
+    <w:lsdException w:name="heading 4" w:semiHidden="1" w:uiPriority="0" w:unhideWhenUsed="1" w:qFormat="1"/>
+    <w:lsdException w:name="heading 5" w:semiHidden="1" w:uiPriority="0" w:unhideWhenUsed="1" w:qFormat="1"/>
+    <w:lsdException w:name="heading 6" w:semiHidden="1" w:uiPriority="0" w:unhideWhenUsed="1" w:qFormat="1"/>
+    <w:lsdException w:name="heading 7" w:semiHidden="1" w:uiPriority="0" w:unhideWhenUsed="1" w:qFormat="1"/>
+    <w:lsdException w:name="heading 8" w:semiHidden="1" w:uiPriority="0" w:unhideWhenUsed="1" w:qFormat="1"/>
+    <w:lsdException w:name="heading 9" w:semiHidden="1" w:uiPriority="0" w:unhideWhenUsed="1" w:qFormat="1"/>
+    <w:lsdException w:name="index 1" w:semiHidden="1" w:unhideWhenUsed="1"/>
+    <w:lsdException w:name="index 2" w:semiHidden="1" w:unhideWhenUsed="1"/>
+    <w:lsdException w:name="index 3" w:semiHidden="1" w:unhideWhenUsed="1"/>
+    <w:lsdException w:name="index 4" w:semiHidden="1" w:unhideWhenUsed="1"/>
+    <w:lsdException w:name="index 5" w:semiHidden="1" w:unhideWhenUsed="1"/>
+    <w:lsdException w:name="index 6" w:semiHidden="1" w:unhideWhenUsed="1"/>
+    <w:lsdException w:name="index 7" w:semiHidden="1" w:unhideWhenUsed="1"/>
+    <w:lsdException w:name="index 8" w:semiHidden="1" w:unhideWhenUsed="1"/>
+    <w:lsdException w:name="index 9" w:semiHidden="1" w:unhideWhenUsed="1"/>
+    <w:lsdException w:name="toc 1" w:semiHidden="1" w:uiPriority="39" w:unhideWhenUsed="1"/>
+    <w:lsdException w:name="toc 2" w:semiHidden="1" w:uiPriority="39" w:unhideWhenUsed="1"/>
+    <w:lsdException w:name="toc 3" w:semiHidden="1" w:uiPriority="39" w:unhideWhenUsed="1"/>
+    <w:lsdException w:name="toc 4" w:semiHidden="1" w:uiPriority="39" w:unhideWhenUsed="1"/>
+    <w:lsdException w:name="toc 5" w:semiHidden="1" w:uiPriority="39" w:unhideWhenUsed="1"/>
+    <w:lsdException w:name="toc 6" w:semiHidden="1" w:uiPriority="39" w:unhideWhenUsed="1"/>
+    <w:lsdException w:name="toc 7" w:semiHidden="1" w:uiPriority="39" w:unhideWhenUsed="1"/>
+    <w:lsdException w:name="toc 8" w:semiHidden="1" w:uiPriority="39" w:unhideWhenUsed="1"/>
+    <w:lsdException w:name="toc 9" w:semiHidden="1" w:uiPriority="39" w:unhideWhenUsed="1"/>
+    <w:lsdException w:name="Normal Indent" w:semiHidden="1" w:unhideWhenUsed="1"/>
+    <w:lsdException w:name="footnote text" w:semiHidden="1" w:unhideWhenUsed="1"/>
+    <w:lsdException w:name="annotation text" w:semiHidden="1" w:unhideWhenUsed="1"/>
+    <w:lsdException w:name="header" w:semiHidden="1" w:unhideWhenUsed="1"/>
+    <w:lsdException w:name="footer" w:semiHidden="1" w:unhideWhenUsed="1"/>
+    <w:lsdException w:name="index heading" w:semiHidden="1" w:unhideWhenUsed="1"/>
+    <w:lsdException w:name="caption" w:semiHidden="1" w:uiPriority="0" w:unhideWhenUsed="1" w:qFormat="1"/>
+    <w:lsdException w:name="table of figures" w:semiHidden="1" w:unhideWhenUsed="1"/>
+    <w:lsdException w:name="envelope address" w:semiHidden="1" w:unhideWhenUsed="1"/>
+    <w:lsdException w:name="envelope return" w:semiHidden="1" w:unhideWhenUsed="1"/>
+    <w:lsdException w:name="footnote reference" w:semiHidden="1" w:unhideWhenUsed="1"/>
+    <w:lsdException w:name="annotation reference" w:semiHidden="1" w:unhideWhenUsed="1"/>
+    <w:lsdException w:name="line number" w:semiHidden="1" w:unhideWhenUsed="1"/>
+    <w:lsdException w:name="page number" w:semiHidden="1" w:unhideWhenUsed="1"/>
+    <w:lsdException w:name="endnote reference" w:semiHidden="1" w:unhideWhenUsed="1"/>
+    <w:lsdException w:name="endnote text" w:semiHidden="1" w:unhideWhenUsed="1"/>
+    <w:lsdException w:name="table of authorities" w:semiHidden="1" w:unhideWhenUsed="1"/>
+    <w:lsdException w:name="macro" w:semiHidden="1" w:unhideWhenUsed="1"/>
+    <w:lsdException w:name="toa heading" w:semiHidden="1" w:unhideWhenUsed="1"/>
+    <w:lsdException w:name="List" w:semiHidden="1" w:unhideWhenUsed="1"/>
+    <w:lsdException w:name="List Bullet" w:semiHidden="1" w:unhideWhenUsed="1"/>
+    <w:lsdException w:name="List Number" w:semiHidden="1" w:unhideWhenUsed="1"/>
+    <w:lsdException w:name="List 2" w:semiHidden="1" w:unhideWhenUsed="1"/>
+    <w:lsdException w:name="List 3" w:semiHidden="1" w:unhideWhenUsed="1"/>
+    <w:lsdException w:name="List 4" w:semiHidden="1" w:unhideWhenUsed="1"/>
+    <w:lsdException w:name="List 5" w:semiHidden="1" w:unhideWhenUsed="1"/>
+    <w:lsdException w:name="List Bullet 2" w:semiHidden="1" w:unhideWhenUsed="1"/>
+    <w:lsdException w:name="List Bullet 3" w:semiHidden="1" w:unhideWhenUsed="1"/>
+    <w:lsdException w:name="List Bullet 4" w:semiHidden="1" w:unhideWhenUsed="1"/>
+    <w:lsdException w:name="List Bullet 5" w:semiHidden="1" w:unhideWhenUsed="1"/>
+    <w:lsdException w:name="List Number 2" w:semiHidden="1" w:unhideWhenUsed="1"/>
+    <w:lsdException w:name="List Number 3" w:semiHidden="1" w:unhideWhenUsed="1"/>
+    <w:lsdException w:name="List Number 4" w:semiHidden="1" w:unhideWhenUsed="1"/>
+    <w:lsdException w:name="List Number 5" w:semiHidden="1" w:unhideWhenUsed="1"/>
+    <w:lsdException w:name="Title" w:uiPriority="0" w:qFormat="1"/>
+    <w:lsdException w:name="Closing" w:semiHidden="1" w:unhideWhenUsed="1"/>
+    <w:lsdException w:name="Signature" w:semiHidden="1" w:unhideWhenUsed="1"/>
+    <w:lsdException w:name="Default Paragraph Font" w:semiHidden="1" w:uiPriority="1" w:unhideWhenUsed="1"/>
+    <w:lsdException w:name="Body Text" w:semiHidden="1" w:uiPriority="0" w:unhideWhenUsed="1"/>
+    <w:lsdException w:name="Body Text Indent" w:semiHidden="1" w:unhideWhenUsed="1"/>
+    <w:lsdException w:name="List Continue" w:semiHidden="1" w:unhideWhenUsed="1"/>
+    <w:lsdException w:name="List Continue 2" w:semiHidden="1" w:unhideWhenUsed="1"/>
+    <w:lsdException w:name="List Continue 3" w:semiHidden="1" w:unhideWhenUsed="1"/>
+    <w:lsdException w:name="List Continue 4" w:semiHidden="1" w:unhideWhenUsed="1"/>
+    <w:lsdException w:name="List Continue 5" w:semiHidden="1" w:unhideWhenUsed="1"/>
+    <w:lsdException w:name="Message Header" w:semiHidden="1" w:unhideWhenUsed="1"/>
+    <w:lsdException w:name="Subtitle" w:uiPriority="0" w:qFormat="1"/>
+    <w:lsdException w:name="Salutation" w:semiHidden="1" w:unhideWhenUsed="1"/>
+    <w:lsdException w:name="Date" w:semiHidden="1" w:unhideWhenUsed="1"/>
+    <w:lsdException w:name="Body Text First Indent" w:semiHidden="1" w:unhideWhenUsed="1"/>
+    <w:lsdException w:name="Body Text First Indent 2" w:semiHidden="1" w:unhideWhenUsed="1"/>
+    <w:lsdException w:name="Note Heading" w:semiHidden="1" w:unhideWhenUsed="1"/>
+    <w:lsdException w:name="Body Text 2" w:semiHidden="1" w:unhideWhenUsed="1"/>
+    <w:lsdException w:name="Body Text 3" w:semiHidden="1" w:unhideWhenUsed="1"/>
+    <w:lsdException w:name="Body Text Indent 2" w:semiHidden="1" w:unhideWhenUsed="1"/>
+    <w:lsdException w:name="Body Text Indent 3" w:semiHidden="1" w:unhideWhenUsed="1"/>
+    <w:lsdException w:name="Block Text" w:semiHidden="1" w:unhideWhenUsed="1"/>
+    <w:lsdException w:name="Hyperlink" w:semiHidden="1" w:unhideWhenUsed="1"/>
+    <w:lsdException w:name="FollowedHyperlink" w:semiHidden="1" w:unhideWhenUsed="1"/>
+    <w:lsdException w:name="Strong" w:uiPriority="0" w:qFormat="1"/>
+    <w:lsdException w:name="Emphasis" w:uiPriority="0" w:qFormat="1"/>
+    <w:lsdException w:name="Document Map" w:semiHidden="1" w:unhideWhenUsed="1"/>
+    <w:lsdException w:name="Plain Text" w:semiHidden="1" w:unhideWhenUsed="1"/>
+    <w:lsdException w:name="E-mail Signature" w:semiHidden="1" w:unhideWhenUsed="1"/>
+    <w:lsdException w:name="HTML Top of Form" w:semiHidden="1" w:unhideWhenUsed="1"/>
+    <w:lsdException w:name="HTML Bottom of Form" w:semiHidden="1" w:unhideWhenUsed="1"/>
+    <w:lsdException w:name="Normal (Web)" w:semiHidden="1" w:unhideWhenUsed="1"/>
+    <w:lsdException w:name="HTML Acronym" w:semiHidden="1" w:unhideWhenUsed="1"/>
+    <w:lsdException w:name="HTML Address" w:semiHidden="1" w:unhideWhenUsed="1"/>
+    <w:lsdException w:name="HTML Cite" w:semiHidden="1" w:unhideWhenUsed="1"/>
+    <w:lsdException w:name="HTML Code" w:semiHidden="1" w:unhideWhenUsed="1"/>
+    <w:lsdException w:name="HTML Definition" w:semiHidden="1" w:unhideWhenUsed="1"/>
+    <w:lsdException w:name="HTML Keyboard" w:semiHidden="1" w:unhideWhenUsed="1"/>
+    <w:lsdException w:name="HTML Preformatted" w:semiHidden="1" w:unhideWhenUsed="1"/>
+    <w:lsdException w:name="HTML Sample" w:semiHidden="1" w:unhideWhenUsed="1"/>
+    <w:lsdException w:name="HTML Typewriter" w:semiHidden="1" w:unhideWhenUsed="1"/>
+    <w:lsdException w:name="HTML Variable" w:semiHidden="1" w:unhideWhenUsed="1"/>
+    <w:lsdException w:name="Normal Table" w:semiHidden="1" w:unhideWhenUsed="1"/>
+    <w:lsdException w:name="annotation subject" w:semiHidden="1" w:unhideWhenUsed="1"/>
+    <w:lsdException w:name="No List" w:semiHidden="1" w:unhideWhenUsed="1"/>
+    <w:lsdException w:name="Outline List 1" w:semiHidden="1" w:unhideWhenUsed="1"/>
+    <w:lsdException w:name="Outline List 2" w:semiHidden="1" w:unhideWhenUsed="1"/>
+    <w:lsdException w:name="Outline List 3" w:semiHidden="1" w:unhideWhenUsed="1"/>
+    <w:lsdException w:name="Table Simple 1" w:semiHidden="1" w:unhideWhenUsed="1"/>
+    <w:lsdException w:name="Table Simple 2" w:semiHidden="1" w:unhideWhenUsed="1"/>
+    <w:lsdException w:name="Table Simple 3" w:semiHidden="1" w:unhideWhenUsed="1"/>
+    <w:lsdException w:name="Table Classic 1" w:semiHidden="1" w:unhideWhenUsed="1"/>
+    <w:lsdException w:name="Table Classic 2" w:semiHidden="1" w:unhideWhenUsed="1"/>
+    <w:lsdException w:name="Table Classic 3" w:semiHidden="1" w:unhideWhenUsed="1"/>
+    <w:lsdException w:name="Table Classic 4" w:semiHidden="1" w:unhideWhenUsed="1"/>
+    <w:lsdException w:name="Table Colorful 1" w:semiHidden="1" w:unhideWhenUsed="1"/>
+    <w:lsdException w:name="Table Colorful 2" w:semiHidden="1" w:unhideWhenUsed="1"/>
+    <w:lsdException w:name="Table Colorful 3" w:semiHidden="1" w:unhideWhenUsed="1"/>
+    <w:lsdException w:name="Table Columns 1" w:semiHidden="1" w:unhideWhenUsed="1"/>
+    <w:lsdException w:name="Table Columns 2" w:semiHidden="1" w:unhideWhenUsed="1"/>
+    <w:lsdException w:name="Table Columns 3" w:semiHidden="1" w:unhideWhenUsed="1"/>
+    <w:lsdException w:name="Table Columns 4" w:semiHidden="1" w:unhideWhenUsed="1"/>
+    <w:lsdException w:name="Table Columns 5" w:semiHidden="1" w:unhideWhenUsed="1"/>
+    <w:lsdException w:name="Table Grid 1" w:semiHidden="1" w:unhideWhenUsed="1"/>
+    <w:lsdException w:name="Table Grid 2" w:semiHidden="1" w:unhideWhenUsed="1"/>
+    <w:lsdException w:name="Table Grid 3" w:semiHidden="1" w:unhideWhenUsed="1"/>
+    <w:lsdException w:name="Table Grid 4" w:semiHidden="1" w:unhideWhenUsed="1"/>
+    <w:lsdException w:name="Table Grid 5" w:semiHidden="1" w:unhideWhenUsed="1"/>
+    <w:lsdException w:name="Table Grid 6" w:semiHidden="1" w:unhideWhenUsed="1"/>
+    <w:lsdException w:name="Table Grid 7" w:semiHidden="1" w:unhideWhenUsed="1"/>
+    <w:lsdException w:name="Table Grid 8" w:semiHidden="1" w:unhideWhenUsed="1"/>
+    <w:lsdException w:name="Table List 1" w:semiHidden="1" w:unhideWhenUsed="1"/>
+    <w:lsdException w:name="Table List 2" w:semiHidden="1" w:unhideWhenUsed="1"/>
+    <w:lsdException w:name="Table List 3" w:semiHidden="1" w:unhideWhenUsed="1"/>
+    <w:lsdException w:name="Table List 4" w:semiHidden="1" w:unhideWhenUsed="1"/>
+    <w:lsdException w:name="Table List 5" w:semiHidden="1" w:unhideWhenUsed="1"/>
+    <w:lsdException w:name="Table List 6" w:semiHidden="1" w:unhideWhenUsed="1"/>
+    <w:lsdException w:name="Table List 7" w:semiHidden="1" w:unhideWhenUsed="1"/>
+    <w:lsdException w:name="Table List 8" w:semiHidden="1" w:unhideWhenUsed="1"/>
+    <w:lsdException w:name="Table 3D effects 1" w:semiHidden="1" w:unhideWhenUsed="1"/>
+    <w:lsdException w:name="Table 3D effects 2" w:semiHidden="1" w:unhideWhenUsed="1"/>
+    <w:lsdException w:name="Table 3D effects 3" w:semiHidden="1" w:unhideWhenUsed="1"/>
+    <w:lsdException w:name="Table Contemporary" w:semiHidden="1" w:unhideWhenUsed="1"/>
+    <w:lsdException w:name="Table Elegant" w:semiHidden="1" w:unhideWhenUsed="1"/>
+    <w:lsdException w:name="Table Professional" w:semiHidden="1" w:unhideWhenUsed="1"/>
+    <w:lsdException w:name="Table Subtle 1" w:semiHidden="1" w:unhideWhenUsed="1"/>
+    <w:lsdException w:name="Table Subtle 2" w:semiHidden="1" w:unhideWhenUsed="1"/>
+    <w:lsdException w:name="Table Web 1" w:semiHidden="1" w:unhideWhenUsed="1"/>
+    <w:lsdException w:name="Table Web 2" w:semiHidden="1" w:unhideWhenUsed="1"/>
+    <w:lsdException w:name="Table Web 3" w:semiHidden="1" w:unhideWhenUsed="1"/>
+    <w:lsdException w:name="Balloon Text" w:semiHidden="1" w:unhideWhenUsed="1"/>
+    <w:lsdException w:name="Table Grid" w:uiPriority="59"/>
+    <w:lsdException w:name="Table Theme" w:semiHidden="1" w:unhideWhenUsed="1"/>
+    <w:lsdException w:name="Placeholder Text" w:semiHidden="1"/>
+    <w:lsdException w:name="No Spacing" w:uiPriority="1" w:qFormat="1"/>
+    <w:lsdException w:name="Light Shading" w:uiPriority="60"/>
+    <w:lsdException w:name="Light List" w:uiPriority="61"/>
+    <w:lsdException w:name="Light Grid" w:uiPriority="62"/>
+    <w:lsdException w:name="Medium Shading 1" w:uiPriority="63"/>
+    <w:lsdException w:name="Medium Shading 2" w:uiPriority="64"/>
+    <w:lsdException w:name="Medium List 1" w:uiPriority="65"/>
+    <w:lsdException w:name="Medium List 2" w:uiPriority="66"/>
+    <w:lsdException w:name="Medium Grid 1" w:uiPriority="67"/>
+    <w:lsdException w:name="Medium Grid 2" w:uiPriority="68"/>
+    <w:lsdException w:name="Medium Grid 3" w:uiPriority="69"/>
+    <w:lsdException w:name="Dark List" w:uiPriority="70"/>
+    <w:lsdException w:name="Colorful Shading" w:uiPriority="71"/>
+    <w:lsdException w:name="Colorful List" w:uiPriority="72"/>
+    <w:lsdException w:name="Colorful Grid" w:uiPriority="73"/>
+    <w:lsdException w:name="Light Shading Accent 1" w:uiPriority="60"/>
+    <w:lsdException w:name="Light List Accent 1" w:uiPriority="61"/>
+    <w:lsdException w:name="Light Grid Accent 1" w:uiPriority="62"/>
+    <w:lsdException w:name="Medium Shading 1 Accent 1" w:uiPriority="63"/>
+    <w:lsdException w:name="Medium Shading 2 Accent 1" w:uiPriority="64"/>
+    <w:lsdException w:name="Medium List 1 Accent 1" w:uiPriority="65"/>
+    <w:lsdException w:name="Revision" w:semiHidden="1"/>
+    <w:lsdException w:name="List Paragraph" w:uiPriority="34" w:qFormat="1"/>
+    <w:lsdException w:name="Quote" w:uiPriority="29" w:qFormat="1"/>
+    <w:lsdException w:name="Intense Quote" w:uiPriority="30" w:qFormat="1"/>
+    <w:lsdException w:name="Medium List 2 Accent 1" w:uiPriority="66"/>
+    <w:lsdException w:name="Medium Grid 1 Accent 1" w:uiPriority="67"/>
+    <w:lsdException w:name="Medium Grid 2 Accent 1" w:uiPriority="68"/>
+    <w:lsdException w:name="Medium Grid 3 Accent 1" w:uiPriority="69"/>
+    <w:lsdException w:name="Dark List Accent 1" w:uiPriority="70"/>
+    <w:lsdException w:name="Colorful Shading Accent 1" w:uiPriority="71"/>
+    <w:lsdException w:name="Colorful List Accent 1" w:uiPriority="72"/>
+    <w:lsdException w:name="Colorful Grid Accent 1" w:uiPriority="73"/>
+    <w:lsdException w:name="Light Shading Accent 2" w:uiPriority="60"/>
+    <w:lsdException w:name="Light List Accent 2" w:uiPriority="61"/>
+    <w:lsdException w:name="Light Grid Accent 2" w:uiPriority="62"/>
+    <w:lsdException w:name="Medium Shading 1 Accent 2" w:uiPriority="63"/>
+    <w:lsdException w:name="Medium Shading 2 Accent 2" w:uiPriority="64"/>
+    <w:lsdException w:name="Medium List 1 Accent 2" w:uiPriority="65"/>
+    <w:lsdException w:name="Medium List 2 Accent 2" w:uiPriority="66"/>
+    <w:lsdException w:name="Medium Grid 1 Accent 2" w:uiPriority="67"/>
+    <w:lsdException w:name="Medium Grid 2 Accent 2" w:uiPriority="68"/>
+    <w:lsdException w:name="Medium Grid 3 Accent 2" w:uiPriority="69"/>
+    <w:lsdException w:name="Dark List Accent 2" w:uiPriority="70"/>
+    <w:lsdException w:name="Colorful Shading Accent 2" w:uiPriority="71"/>
+    <w:lsdException w:name="Colorful List Accent 2" w:uiPriority="72"/>
+    <w:lsdException w:name="Colorful Grid Accent 2" w:uiPriority="73"/>
+    <w:lsdException w:name="Light Shading Accent 3" w:uiPriority="60"/>
+    <w:lsdException w:name="Light List Accent 3" w:uiPriority="61"/>
+    <w:lsdException w:name="Light Grid Accent 3" w:uiPriority="62"/>
+    <w:lsdException w:name="Medium Shading 1 Accent 3" w:uiPriority="63"/>
+    <w:lsdException w:name="Medium Shading 2 Accent 3" w:uiPriority="64"/>
+    <w:lsdException w:name="Medium List 1 Accent 3" w:uiPriority="65"/>
+    <w:lsdException w:name="Medium List 2 Accent 3" w:uiPriority="66"/>
+    <w:lsdException w:name="Medium Grid 1 Accent 3" w:uiPriority="67"/>
+    <w:lsdException w:name="Medium Grid 2 Accent 3" w:uiPriority="68"/>
+    <w:lsdException w:name="Medium Grid 3 Accent 3" w:uiPriority="69"/>
+    <w:lsdException w:name="Dark List Accent 3" w:uiPriority="70"/>
+    <w:lsdException w:name="Colorful Shading Accent 3" w:uiPriority="71"/>
+    <w:lsdException w:name="Colorful List Accent 3" w:uiPriority="72"/>
+    <w:lsdException w:name="Colorful Grid Accent 3" w:uiPriority="73"/>
+    <w:lsdException w:name="Light Shading Accent 4" w:uiPriority="60"/>
+    <w:lsdException w:name="Light List Accent 4" w:uiPriority="61"/>
+    <w:lsdException w:name="Light Grid Accent 4" w:uiPriority="62"/>
+    <w:lsdException w:name="Medium Shading 1 Accent 4" w:uiPriority="63"/>
+    <w:lsdException w:name="Medium Shading 2 Accent 4" w:uiPriority="64"/>
+    <w:lsdException w:name="Medium List 1 Accent 4" w:uiPriority="65"/>
+    <w:lsdException w:name="Medium List 2 Accent 4" w:uiPriority="66"/>
+    <w:lsdException w:name="Medium Grid 1 Accent 4" w:uiPriority="67"/>
+    <w:lsdException w:name="Medium Grid 2 Accent 4" w:uiPriority="68"/>
+    <w:lsdException w:name="Medium Grid 3 Accent 4" w:uiPriority="69"/>
+    <w:lsdException w:name="Dark List Accent 4" w:uiPriority="70"/>
+    <w:lsdException w:name="Colorful Shading Accent 4" w:uiPriority="71"/>
+    <w:lsdException w:name="Colorful List Accent 4" w:uiPriority="72"/>
+    <w:lsdException w:name="Colorful Grid Accent 4" w:uiPriority="73"/>
+    <w:lsdException w:name="Light Shading Accent 5" w:uiPriority="60"/>
+    <w:lsdException w:name="Light List Accent 5" w:uiPriority="61"/>
+    <w:lsdException w:name="Light Grid Accent 5" w:uiPriority="62"/>
+    <w:lsdException w:name="Medium Shading 1 Accent 5" w:uiPriority="63"/>
+    <w:lsdException w:name="Medium Shading 2 Accent 5" w:uiPriority="64"/>
+    <w:lsdException w:name="Medium List 1 Accent 5" w:uiPriority="65"/>
+    <w:lsdException w:name="Medium List 2 Accent 5" w:uiPriority="66"/>
+    <w:lsdException w:name="Medium Grid 1 Accent 5" w:uiPriority="67"/>
+    <w:lsdException w:name="Medium Grid 2 Accent 5" w:uiPriority="68"/>
+    <w:lsdException w:name="Medium Grid 3 Accent 5" w:uiPriority="69"/>
+    <w:lsdException w:name="Dark List Accent 5" w:uiPriority="70"/>
+    <w:lsdException w:name="Colorful Shading Accent 5" w:uiPriority="71"/>
+    <w:lsdException w:name="Colorful List Accent 5" w:uiPriority="72"/>
+    <w:lsdException w:name="Colorful Grid Accent 5" w:uiPriority="73"/>
+    <w:lsdException w:name="Light Shading Accent 6" w:uiPriority="60"/>
+    <w:lsdException w:name="Light List Accent 6" w:uiPriority="61"/>
+    <w:lsdException w:name="Light Grid Accent 6" w:uiPriority="62"/>
+    <w:lsdException w:name="Medium Shading 1 Accent 6" w:uiPriority="63"/>
+    <w:lsdException w:name="Medium Shading 2 Accent 6" w:uiPriority="64"/>
+    <w:lsdException w:name="Medium List 1 Accent 6" w:uiPriority="65"/>
+    <w:lsdException w:name="Medium List 2 Accent 6" w:uiPriority="66"/>
+    <w:lsdException w:name="Medium Grid 1 Accent 6" w:uiPriority="67"/>
+    <w:lsdException w:name="Medium Grid 2 Accent 6" w:uiPriority="68"/>
+    <w:lsdException w:name="Medium Grid 3 Accent 6" w:uiPriority="69"/>
+    <w:lsdException w:name="Dark List Accent 6" w:uiPriority="70"/>
+    <w:lsdException w:name="Colorful Shading Accent 6" w:uiPriority="71"/>
+    <w:lsdException w:name="Colorful List Accent 6" w:uiPriority="72"/>
+    <w:lsdException w:name="Colorful Grid Accent 6" w:uiPriority="73"/>
+    <w:lsdException w:name="Subtle Emphasis" w:uiPriority="19" w:qFormat="1"/>
+    <w:lsdException w:name="Intense Emphasis" w:uiPriority="21" w:qFormat="1"/>
+    <w:lsdException w:name="Subtle Reference" w:uiPriority="31" w:qFormat="1"/>
+    <w:lsdException w:name="Intense Reference" w:uiPriority="32" w:qFormat="1"/>
+    <w:lsdException w:name="Book Title" w:uiPriority="33" w:qFormat="1"/>
+    <w:lsdException w:name="Bibliography" w:semiHidden="1" w:uiPriority="37" w:unhideWhenUsed="1"/>
+    <w:lsdException w:name="TOC Heading" w:semiHidden="1" w:uiPriority="39" w:unhideWhenUsed="1" w:qFormat="1"/>
+    <w:lsdException w:name="Plain Table 1" w:uiPriority="41"/>
+    <w:lsdException w:name="Plain Table 2" w:uiPriority="42"/>
+    <w:lsdException w:name="Plain Table 3" w:uiPriority="43"/>
+    <w:lsdException w:name="Plain Table 4" w:uiPriority="44"/>
+    <w:lsdException w:name="Plain Table 5" w:uiPriority="45"/>
+    <w:lsdException w:name="Grid Table Light" w:uiPriority="40"/>
+    <w:lsdException w:name="Grid Table 1 Light" w:uiPriority="46"/>
+    <w:lsdException w:name="Grid Table 2" w:uiPriority="47"/>
+    <w:lsdException w:name="Grid Table 3" w:uiPriority="48"/>
+    <w:lsdException w:name="Grid Table 4" w:uiPriority="49"/>
+    <w:lsdException w:name="Grid Table 5 Dark" w:uiPriority="50"/>
+    <w:lsdException w:name="Grid Table 6 Colorful" w:uiPriority="51"/>
+    <w:lsdException w:name="Grid Table 7 Colorful" w:uiPriority="52"/>
+    <w:lsdException w:name="Grid Table 1 Light Accent 1" w:uiPriority="46"/>
+    <w:lsdException w:name="Grid Table 2 Accent 1" w:uiPriority="47"/>
+    <w:lsdException w:name="Grid Table 3 Accent 1" w:uiPriority="48"/>
+    <w:lsdException w:name="Grid Table 4 Accent 1" w:uiPriority="49"/>
+    <w:lsdException w:name="Grid Table 5 Dark Accent 1" w:uiPriority="50"/>
+    <w:lsdException w:name="Grid Table 6 Colorful Accent 1" w:uiPriority="51"/>
+    <w:lsdException w:name="Grid Table 7 Colorful Accent 1" w:uiPriority="52"/>
+    <w:lsdException w:name="Grid Table 1 Light Accent 2" w:uiPriority="46"/>
+    <w:lsdException w:name="Grid Table 2 Accent 2" w:uiPriority="47"/>
+    <w:lsdException w:name="Grid Table 3 Accent 2" w:uiPriority="48"/>
+    <w:lsdException w:name="Grid Table 4 Accent 2" w:uiPriority="49"/>
+    <w:lsdException w:name="Grid Table 5 Dark Accent 2" w:uiPriority="50"/>
+    <w:lsdException w:name="Grid Table 6 Colorful Accent 2" w:uiPriority="51"/>
+    <w:lsdException w:name="Grid Table 7 Colorful Accent 2" w:uiPriority="52"/>
+    <w:lsdException w:name="Grid Table 1 Light Accent 3" w:uiPriority="46"/>
+    <w:lsdException w:name="Grid Table 2 Accent 3" w:uiPriority="47"/>
+    <w:lsdException w:name="Grid Table 3 Accent 3" w:uiPriority="48"/>
+    <w:lsdException w:name="Grid Table 4 Accent 3" w:uiPriority="49"/>
+    <w:lsdException w:name="Grid Table 5 Dark Accent 3" w:uiPriority="50"/>
+    <w:lsdException w:name="Grid Table 6 Colorful Accent 3" w:uiPriority="51"/>
+    <w:lsdException w:name="Grid Table 7 Colorful Accent 3" w:uiPriority="52"/>
+    <w:lsdException w:name="Grid Table 1 Light Accent 4" w:uiPriority="46"/>
+    <w:lsdException w:name="Grid Table 2 Accent 4" w:uiPriority="47"/>
+    <w:lsdException w:name="Grid Table 3 Accent 4" w:uiPriority="48"/>
+    <w:lsdException w:name="Grid Table 4 Accent 4" w:uiPriority="49"/>
+    <w:lsdException w:name="Grid Table 5 Dark Accent 4" w:uiPriority="50"/>
+    <w:lsdException w:name="Grid Table 6 Colorful Accent 4" w:uiPriority="51"/>
+    <w:lsdException w:name="Grid Table 7 Colorful Accent 4" w:uiPriority="52"/>
+    <w:lsdException w:name="Grid Table 1 Light Accent 5" w:uiPriority="46"/>
+    <w:lsdException w:name="Grid Table 2 Accent 5" w:uiPriority="47"/>
+    <w:lsdException w:name="Grid Table 3 Accent 5" w:uiPriority="48"/>
+    <w:lsdException w:name="Grid Table 4 Accent 5" w:uiPriority="49"/>
+    <w:lsdException w:name="Grid Table 5 Dark Accent 5" w:uiPriority="50"/>
+    <w:lsdException w:name="Grid Table 6 Colorful Accent 5" w:uiPriority="51"/>
+    <w:lsdException w:name="Grid Table 7 Colorful Accent 5" w:uiPriority="52"/>
+    <w:lsdException w:name="Grid Table 1 Light Accent 6" w:uiPriority="46"/>
+    <w:lsdException w:name="Grid Table 2 Accent 6" w:uiPriority="47"/>
+    <w:lsdException w:name="Grid Table 3 Accent 6" w:uiPriority="48"/>
+    <w:lsdException w:name="Grid Table 4 Accent 6" w:uiPriority="49"/>
+    <w:lsdException w:name="Grid Table 5 Dark Accent 6" w:uiPriority="50"/>
+    <w:lsdException w:name="Grid Table 6 Colorful Accent 6" w:uiPriority="51"/>
+    <w:lsdException w:name="Grid Table 7 Colorful Accent 6" w:uiPriority="52"/>
+    <w:lsdException w:name="List Table 1 Light" w:uiPriority="46"/>
+    <w:lsdException w:name="List Table 2" w:uiPriority="47"/>
+    <w:lsdException w:name="List Table 3" w:uiPriority="48"/>
+    <w:lsdException w:name="List Table 4" w:uiPriority="49"/>
+    <w:lsdException w:name="List Table 5 Dark" w:uiPriority="50"/>
+    <w:lsdException w:name="List Table 6 Colorful" w:uiPriority="51"/>
+    <w:lsdException w:name="List Table 7 Colorful" w:uiPriority="52"/>
+    <w:lsdException w:name="List Table 1 Light Accent 1" w:uiPriority="46"/>
+    <w:lsdException w:name="List Table 2 Accent 1" w:uiPriority="47"/>
+    <w:lsdException w:name="List Table 3 Accent 1" w:uiPriority="48"/>
+    <w:lsdException w:name="List Table 4 Accent 1" w:uiPriority="49"/>
+    <w:lsdException w:name="List Table 5 Dark Accent 1" w:uiPriority="50"/>
+    <w:lsdException w:name="List Table 6 Colorful Accent 1" w:uiPriority="51"/>
+    <w:lsdException w:name="List Table 7 Colorful Accent 1" w:uiPriority="52"/>
+    <w:lsdException w:name="List Table 1 Light Accent 2" w:uiPriority="46"/>
+    <w:lsdException w:name="List Table 2 Accent 2" w:uiPriority="47"/>
+    <w:lsdException w:name="List Table 3 Accent 2" w:uiPriority="48"/>
+    <w:lsdException w:name="List Table 4 Accent 2" w:uiPriority="49"/>
+    <w:lsdException w:name="List Table 5 Dark Accent 2" w:uiPriority="50"/>
+    <w:lsdException w:name="List Table 6 Colorful Accent 2" w:uiPriority="51"/>
+    <w:lsdException w:name="List Table 7 Colorful Accent 2" w:uiPriority="52"/>
+    <w:lsdException w:name="List Table 1 Light Accent 3" w:uiPriority="46"/>
+    <w:lsdException w:name="List Table 2 Accent 3" w:uiPriority="47"/>
+    <w:lsdException w:name="List Table 3 Accent 3" w:uiPriority="48"/>
+    <w:lsdException w:name="List Table 4 Accent 3" w:uiPriority="49"/>
+    <w:lsdException w:name="List Table 5 Dark Accent 3" w:uiPriority="50"/>
+    <w:lsdException w:name="List Table 6 Colorful Accent 3" w:uiPriority="51"/>
+    <w:lsdException w:name="List Table 7 Colorful Accent 3" w:uiPriority="52"/>
+    <w:lsdException w:name="List Table 1 Light Accent 4" w:uiPriority="46"/>
+    <w:lsdException w:name="List Table 2 Accent 4" w:uiPriority="47"/>
+    <w:lsdException w:name="List Table 3 Accent 4" w:uiPriority="48"/>
+    <w:lsdException w:name="List Table 4 Accent 4" w:uiPriority="49"/>
+    <w:lsdException w:name="List Table 5 Dark Accent 4" w:uiPriority="50"/>
+    <w:lsdException w:name="List Table 6 Colorful Accent 4" w:uiPriority="51"/>
+    <w:lsdException w:name="List Table 7 Colorful Accent 4" w:uiPriority="52"/>
+    <w:lsdException w:name="List Table 1 Light Accent 5" w:uiPriority="46"/>
+    <w:lsdException w:name="List Table 2 Accent 5" w:uiPriority="47"/>
+    <w:lsdException w:name="List Table 3 Accent 5" w:uiPriority="48"/>
+    <w:lsdException w:name="List Table 4 Accent 5" w:uiPriority="49"/>
+    <w:lsdException w:name="List Table 5 Dark Accent 5" w:uiPriority="50"/>
+    <w:lsdException w:name="List Table 6 Colorful Accent 5" w:uiPriority="51"/>
+    <w:lsdException w:name="List Table 7 Colorful Accent 5" w:uiPriority="52"/>
+    <w:lsdException w:name="List Table 1 Light Accent 6" w:uiPriority="46"/>
+    <w:lsdException w:name="List Table 2 Accent 6" w:uiPriority="47"/>
+    <w:lsdException w:name="List Table 3 Accent 6" w:uiPriority="48"/>
+    <w:lsdException w:name="List Table 4 Accent 6" w:uiPriority="49"/>
+    <w:lsdException w:name="List Table 5 Dark Accent 6" w:uiPriority="50"/>
+    <w:lsdException w:name="List Table 6 Colorful Accent 6" w:uiPriority="51"/>
+    <w:lsdException w:name="List Table 7 Colorful Accent 6" w:uiPriority="52"/>
   </w:latentStyles>
   <w:style w:type="paragraph" w:default="1" w:styleId="Normal">
     <w:name w:val="Normal"/>
@@ -5068,7 +4844,7 @@
 </file>
 
 <file path=customXml/itemProps1.xml><?xml version="1.0" encoding="utf-8"?>
-<ds:datastoreItem xmlns:ds="http://schemas.openxmlformats.org/officeDocument/2006/customXml" ds:itemID="{188B1EF7-374F-431B-8DA4-B14A8BB56265}">
+<ds:datastoreItem xmlns:ds="http://schemas.openxmlformats.org/officeDocument/2006/customXml" ds:itemID="{3B1F962A-B621-4B68-BFA5-94D8ADF55259}">
   <ds:schemaRefs>
     <ds:schemaRef ds:uri="http://schemas.openxmlformats.org/officeDocument/2006/bibliography"/>
   </ds:schemaRefs>

</xml_diff>